<commit_message>
add boxplots update files and outputs
</commit_message>
<xml_diff>
--- a/N741eda.docx
+++ b/N741eda.docx
@@ -12560,38 +12560,11 @@
       <w:pPr>
         <w:pStyle w:val="Heading3"/>
       </w:pPr>
-      <w:bookmarkStart w:id="46" w:name="histograms-and-density-estimates-of-continuous-data"/>
+      <w:bookmarkStart w:id="46" w:name="boxplot-options"/>
       <w:bookmarkEnd w:id="46"/>
       <w:r>
-        <w:t xml:space="preserve">Histograms and Density estimates of Continuous Data</w:t>
-      </w:r>
-    </w:p>
-    <w:p>
-      <w:pPr>
-        <w:pStyle w:val="FirstParagraph"/>
-      </w:pPr>
-      <w:r>
-        <w:t xml:space="preserve">Let's look at Wife's Age and Number of Children - do you expect these to look normal?</w:t>
-      </w:r>
-    </w:p>
-    <w:p>
-      <w:pPr>
-        <w:pStyle w:val="BodyText"/>
-      </w:pPr>
-      <w:r>
-        <w:t xml:space="preserve">see more at</w:t>
-      </w:r>
-      <w:r>
-        <w:t xml:space="preserve"> </w:t>
-      </w:r>
-      <w:hyperlink r:id="rId47">
-        <w:r>
-          <w:rPr>
-            <w:rStyle w:val="Hyperlink"/>
-          </w:rPr>
-          <w:t xml:space="preserve">http://www.cookbook-r.com/Graphs/Plotting_distributions_(ggplot2)/</w:t>
-        </w:r>
-      </w:hyperlink>
+        <w:t xml:space="preserve">Boxplot options</w:t>
+      </w:r>
     </w:p>
     <w:p>
       <w:pPr>
@@ -12599,6 +12572,33 @@
       </w:pPr>
       <w:r>
         <w:rPr>
+          <w:rStyle w:val="CommentTok"/>
+        </w:rPr>
+        <w:t xml:space="preserve"># make a boxplot showing the range of Wife Ages by</w:t>
+      </w:r>
+      <w:r>
+        <w:br w:type="textWrapping"/>
+      </w:r>
+      <w:r>
+        <w:rPr>
+          <w:rStyle w:val="CommentTok"/>
+        </w:rPr>
+        <w:t xml:space="preserve"># Number of Children - "bin" widths = 1 child</w:t>
+      </w:r>
+      <w:r>
+        <w:br w:type="textWrapping"/>
+      </w:r>
+      <w:r>
+        <w:rPr>
+          <w:rStyle w:val="CommentTok"/>
+        </w:rPr>
+        <w:t xml:space="preserve"># we'll use cut_width</w:t>
+      </w:r>
+      <w:r>
+        <w:br w:type="textWrapping"/>
+      </w:r>
+      <w:r>
+        <w:rPr>
           <w:rStyle w:val="NormalTok"/>
         </w:rPr>
         <w:t xml:space="preserve">cmc %&gt;%</w:t>
@@ -12634,7 +12634,31 @@
         <w:rPr>
           <w:rStyle w:val="NormalTok"/>
         </w:rPr>
-        <w:t xml:space="preserve">(WifeAge)) +</w:t>
+        <w:t xml:space="preserve">(</w:t>
+      </w:r>
+      <w:r>
+        <w:rPr>
+          <w:rStyle w:val="DataTypeTok"/>
+        </w:rPr>
+        <w:t xml:space="preserve">x=</w:t>
+      </w:r>
+      <w:r>
+        <w:rPr>
+          <w:rStyle w:val="NormalTok"/>
+        </w:rPr>
+        <w:t xml:space="preserve">NumChild, </w:t>
+      </w:r>
+      <w:r>
+        <w:rPr>
+          <w:rStyle w:val="DataTypeTok"/>
+        </w:rPr>
+        <w:t xml:space="preserve">y=</w:t>
+      </w:r>
+      <w:r>
+        <w:rPr>
+          <w:rStyle w:val="NormalTok"/>
+        </w:rPr>
+        <w:t xml:space="preserve">WifeAge)) +</w:t>
       </w:r>
       <w:r>
         <w:br w:type="textWrapping"/>
@@ -12649,7 +12673,7 @@
         <w:rPr>
           <w:rStyle w:val="KeywordTok"/>
         </w:rPr>
-        <w:t xml:space="preserve">geom_histogram</w:t>
+        <w:t xml:space="preserve">geom_boxplot</w:t>
       </w:r>
       <w:r>
         <w:rPr>
@@ -12673,322 +12697,31 @@
         <w:rPr>
           <w:rStyle w:val="DataTypeTok"/>
         </w:rPr>
-        <w:t xml:space="preserve">y=</w:t>
-      </w:r>
-      <w:r>
-        <w:rPr>
-          <w:rStyle w:val="NormalTok"/>
-        </w:rPr>
-        <w:t xml:space="preserve">..density..),</w:t>
-      </w:r>
-      <w:r>
-        <w:br w:type="textWrapping"/>
-      </w:r>
-      <w:r>
-        <w:rPr>
-          <w:rStyle w:val="NormalTok"/>
-        </w:rPr>
-        <w:t xml:space="preserve"> </w:t>
-      </w:r>
-      <w:r>
-        <w:rPr>
-          <w:rStyle w:val="NormalTok"/>
-        </w:rPr>
-        <w:t xml:space="preserve"> </w:t>
-      </w:r>
-      <w:r>
-        <w:rPr>
-          <w:rStyle w:val="NormalTok"/>
-        </w:rPr>
-        <w:t xml:space="preserve"> </w:t>
-      </w:r>
-      <w:r>
-        <w:rPr>
-          <w:rStyle w:val="NormalTok"/>
-        </w:rPr>
-        <w:t xml:space="preserve"> </w:t>
-      </w:r>
-      <w:r>
-        <w:rPr>
-          <w:rStyle w:val="NormalTok"/>
-        </w:rPr>
-        <w:t xml:space="preserve"> </w:t>
-      </w:r>
-      <w:r>
-        <w:rPr>
-          <w:rStyle w:val="NormalTok"/>
-        </w:rPr>
-        <w:t xml:space="preserve"> </w:t>
-      </w:r>
-      <w:r>
-        <w:rPr>
-          <w:rStyle w:val="NormalTok"/>
-        </w:rPr>
-        <w:t xml:space="preserve"> </w:t>
-      </w:r>
-      <w:r>
-        <w:rPr>
-          <w:rStyle w:val="NormalTok"/>
-        </w:rPr>
-        <w:t xml:space="preserve"> </w:t>
-      </w:r>
-      <w:r>
-        <w:rPr>
-          <w:rStyle w:val="NormalTok"/>
-        </w:rPr>
-        <w:t xml:space="preserve"> </w:t>
-      </w:r>
-      <w:r>
-        <w:rPr>
-          <w:rStyle w:val="NormalTok"/>
-        </w:rPr>
-        <w:t xml:space="preserve"> </w:t>
-      </w:r>
-      <w:r>
-        <w:rPr>
-          <w:rStyle w:val="NormalTok"/>
-        </w:rPr>
-        <w:t xml:space="preserve"> </w:t>
-      </w:r>
-      <w:r>
-        <w:rPr>
-          <w:rStyle w:val="NormalTok"/>
-        </w:rPr>
-        <w:t xml:space="preserve"> </w:t>
-      </w:r>
-      <w:r>
-        <w:rPr>
-          <w:rStyle w:val="NormalTok"/>
-        </w:rPr>
-        <w:t xml:space="preserve"> </w:t>
-      </w:r>
-      <w:r>
-        <w:rPr>
-          <w:rStyle w:val="NormalTok"/>
-        </w:rPr>
-        <w:t xml:space="preserve"> </w:t>
-      </w:r>
-      <w:r>
-        <w:rPr>
-          <w:rStyle w:val="NormalTok"/>
-        </w:rPr>
-        <w:t xml:space="preserve"> </w:t>
-      </w:r>
-      <w:r>
-        <w:rPr>
-          <w:rStyle w:val="NormalTok"/>
-        </w:rPr>
-        <w:t xml:space="preserve"> </w:t>
-      </w:r>
-      <w:r>
-        <w:rPr>
-          <w:rStyle w:val="NormalTok"/>
-        </w:rPr>
-        <w:t xml:space="preserve"> </w:t>
-      </w:r>
-      <w:r>
-        <w:rPr>
-          <w:rStyle w:val="NormalTok"/>
-        </w:rPr>
-        <w:t xml:space="preserve"> </w:t>
-      </w:r>
-      <w:r>
-        <w:rPr>
-          <w:rStyle w:val="NormalTok"/>
-        </w:rPr>
-        <w:t xml:space="preserve"> </w:t>
-      </w:r>
-      <w:r>
-        <w:rPr>
-          <w:rStyle w:val="DataTypeTok"/>
-        </w:rPr>
-        <w:t xml:space="preserve">colour=</w:t>
-      </w:r>
-      <w:r>
-        <w:rPr>
-          <w:rStyle w:val="StringTok"/>
-        </w:rPr>
-        <w:t xml:space="preserve">"black"</w:t>
-      </w:r>
-      <w:r>
-        <w:rPr>
-          <w:rStyle w:val="NormalTok"/>
-        </w:rPr>
-        <w:t xml:space="preserve">,</w:t>
-      </w:r>
-      <w:r>
-        <w:rPr>
-          <w:rStyle w:val="DataTypeTok"/>
-        </w:rPr>
-        <w:t xml:space="preserve">fill=</w:t>
-      </w:r>
-      <w:r>
-        <w:rPr>
-          <w:rStyle w:val="StringTok"/>
-        </w:rPr>
-        <w:t xml:space="preserve">"white"</w:t>
-      </w:r>
-      <w:r>
-        <w:rPr>
-          <w:rStyle w:val="NormalTok"/>
-        </w:rPr>
-        <w:t xml:space="preserve">,</w:t>
-      </w:r>
-      <w:r>
-        <w:br w:type="textWrapping"/>
-      </w:r>
-      <w:r>
-        <w:rPr>
-          <w:rStyle w:val="NormalTok"/>
-        </w:rPr>
-        <w:t xml:space="preserve"> </w:t>
-      </w:r>
-      <w:r>
-        <w:rPr>
-          <w:rStyle w:val="NormalTok"/>
-        </w:rPr>
-        <w:t xml:space="preserve"> </w:t>
-      </w:r>
-      <w:r>
-        <w:rPr>
-          <w:rStyle w:val="NormalTok"/>
-        </w:rPr>
-        <w:t xml:space="preserve"> </w:t>
-      </w:r>
-      <w:r>
-        <w:rPr>
-          <w:rStyle w:val="NormalTok"/>
-        </w:rPr>
-        <w:t xml:space="preserve"> </w:t>
-      </w:r>
-      <w:r>
-        <w:rPr>
-          <w:rStyle w:val="NormalTok"/>
-        </w:rPr>
-        <w:t xml:space="preserve"> </w:t>
-      </w:r>
-      <w:r>
-        <w:rPr>
-          <w:rStyle w:val="NormalTok"/>
-        </w:rPr>
-        <w:t xml:space="preserve"> </w:t>
-      </w:r>
-      <w:r>
-        <w:rPr>
-          <w:rStyle w:val="NormalTok"/>
-        </w:rPr>
-        <w:t xml:space="preserve"> </w:t>
-      </w:r>
-      <w:r>
-        <w:rPr>
-          <w:rStyle w:val="NormalTok"/>
-        </w:rPr>
-        <w:t xml:space="preserve"> </w:t>
-      </w:r>
-      <w:r>
-        <w:rPr>
-          <w:rStyle w:val="NormalTok"/>
-        </w:rPr>
-        <w:t xml:space="preserve"> </w:t>
-      </w:r>
-      <w:r>
-        <w:rPr>
-          <w:rStyle w:val="NormalTok"/>
-        </w:rPr>
-        <w:t xml:space="preserve"> </w:t>
-      </w:r>
-      <w:r>
-        <w:rPr>
-          <w:rStyle w:val="NormalTok"/>
-        </w:rPr>
-        <w:t xml:space="preserve"> </w:t>
-      </w:r>
-      <w:r>
-        <w:rPr>
-          <w:rStyle w:val="NormalTok"/>
-        </w:rPr>
-        <w:t xml:space="preserve"> </w:t>
-      </w:r>
-      <w:r>
-        <w:rPr>
-          <w:rStyle w:val="NormalTok"/>
-        </w:rPr>
-        <w:t xml:space="preserve"> </w:t>
-      </w:r>
-      <w:r>
-        <w:rPr>
-          <w:rStyle w:val="NormalTok"/>
-        </w:rPr>
-        <w:t xml:space="preserve"> </w:t>
-      </w:r>
-      <w:r>
-        <w:rPr>
-          <w:rStyle w:val="NormalTok"/>
-        </w:rPr>
-        <w:t xml:space="preserve"> </w:t>
-      </w:r>
-      <w:r>
-        <w:rPr>
-          <w:rStyle w:val="NormalTok"/>
-        </w:rPr>
-        <w:t xml:space="preserve"> </w:t>
-      </w:r>
-      <w:r>
-        <w:rPr>
-          <w:rStyle w:val="NormalTok"/>
-        </w:rPr>
-        <w:t xml:space="preserve"> </w:t>
-      </w:r>
-      <w:r>
-        <w:rPr>
-          <w:rStyle w:val="NormalTok"/>
-        </w:rPr>
-        <w:t xml:space="preserve"> </w:t>
-      </w:r>
-      <w:r>
-        <w:rPr>
-          <w:rStyle w:val="NormalTok"/>
-        </w:rPr>
-        <w:t xml:space="preserve"> </w:t>
-      </w:r>
-      <w:r>
-        <w:rPr>
-          <w:rStyle w:val="DataTypeTok"/>
-        </w:rPr>
-        <w:t xml:space="preserve">binwidth=</w:t>
+        <w:t xml:space="preserve">group=</w:t>
+      </w:r>
+      <w:r>
+        <w:rPr>
+          <w:rStyle w:val="KeywordTok"/>
+        </w:rPr>
+        <w:t xml:space="preserve">cut_width</w:t>
+      </w:r>
+      <w:r>
+        <w:rPr>
+          <w:rStyle w:val="NormalTok"/>
+        </w:rPr>
+        <w:t xml:space="preserve">(NumChild, </w:t>
       </w:r>
       <w:r>
         <w:rPr>
           <w:rStyle w:val="DecValTok"/>
         </w:rPr>
-        <w:t xml:space="preserve">5</w:t>
-      </w:r>
-      <w:r>
-        <w:rPr>
-          <w:rStyle w:val="NormalTok"/>
-        </w:rPr>
-        <w:t xml:space="preserve">) +</w:t>
-      </w:r>
-      <w:r>
-        <w:br w:type="textWrapping"/>
-      </w:r>
-      <w:r>
-        <w:rPr>
-          <w:rStyle w:val="StringTok"/>
-        </w:rPr>
-        <w:t xml:space="preserve">    </w:t>
-      </w:r>
-      <w:r>
-        <w:rPr>
-          <w:rStyle w:val="KeywordTok"/>
-        </w:rPr>
-        <w:t xml:space="preserve">geom_density</w:t>
-      </w:r>
-      <w:r>
-        <w:rPr>
-          <w:rStyle w:val="NormalTok"/>
-        </w:rPr>
-        <w:t xml:space="preserve">()</w:t>
+        <w:t xml:space="preserve">1</w:t>
+      </w:r>
+      <w:r>
+        <w:rPr>
+          <w:rStyle w:val="NormalTok"/>
+        </w:rPr>
+        <w:t xml:space="preserve">)))</w:t>
       </w:r>
     </w:p>
     <w:p>
@@ -13006,6 +12739,211 @@
                 <pic:pic>
                   <pic:nvPicPr>
                     <pic:cNvPr descr="N741eda_files/figure-docx/unnamed-chunk-23-1.png" id="0" name="Picture"/>
+                    <pic:cNvPicPr>
+                      <a:picLocks noChangeArrowheads="1" noChangeAspect="1"/>
+                    </pic:cNvPicPr>
+                  </pic:nvPicPr>
+                  <pic:blipFill>
+                    <a:blip r:embed="rId47"/>
+                    <a:stretch>
+                      <a:fillRect/>
+                    </a:stretch>
+                  </pic:blipFill>
+                  <pic:spPr bwMode="auto">
+                    <a:xfrm>
+                      <a:off x="0" y="0"/>
+                      <a:ext cx="4620126" cy="3696101"/>
+                    </a:xfrm>
+                    <a:prstGeom prst="rect">
+                      <a:avLst/>
+                    </a:prstGeom>
+                    <a:noFill/>
+                    <a:ln w="9525">
+                      <a:noFill/>
+                      <a:headEnd/>
+                      <a:tailEnd/>
+                    </a:ln>
+                  </pic:spPr>
+                </pic:pic>
+              </a:graphicData>
+            </a:graphic>
+          </wp:inline>
+        </w:drawing>
+      </w:r>
+    </w:p>
+    <w:p>
+      <w:pPr>
+        <w:pStyle w:val="SourceCode"/>
+      </w:pPr>
+      <w:r>
+        <w:rPr>
+          <w:rStyle w:val="CommentTok"/>
+        </w:rPr>
+        <w:t xml:space="preserve"># we could also use a binning option based</w:t>
+      </w:r>
+      <w:r>
+        <w:br w:type="textWrapping"/>
+      </w:r>
+      <w:r>
+        <w:rPr>
+          <w:rStyle w:val="CommentTok"/>
+        </w:rPr>
+        <w:t xml:space="preserve"># on n groups of equal Number of Children range</w:t>
+      </w:r>
+      <w:r>
+        <w:br w:type="textWrapping"/>
+      </w:r>
+      <w:r>
+        <w:rPr>
+          <w:rStyle w:val="CommentTok"/>
+        </w:rPr>
+        <w:t xml:space="preserve"># let's try 8 intervals using cut_interval</w:t>
+      </w:r>
+      <w:r>
+        <w:br w:type="textWrapping"/>
+      </w:r>
+      <w:r>
+        <w:rPr>
+          <w:rStyle w:val="NormalTok"/>
+        </w:rPr>
+        <w:t xml:space="preserve">cmc %&gt;%</w:t>
+      </w:r>
+      <w:r>
+        <w:br w:type="textWrapping"/>
+      </w:r>
+      <w:r>
+        <w:rPr>
+          <w:rStyle w:val="StringTok"/>
+        </w:rPr>
+        <w:t xml:space="preserve">  </w:t>
+      </w:r>
+      <w:r>
+        <w:rPr>
+          <w:rStyle w:val="KeywordTok"/>
+        </w:rPr>
+        <w:t xml:space="preserve">ggplot</w:t>
+      </w:r>
+      <w:r>
+        <w:rPr>
+          <w:rStyle w:val="NormalTok"/>
+        </w:rPr>
+        <w:t xml:space="preserve">(</w:t>
+      </w:r>
+      <w:r>
+        <w:rPr>
+          <w:rStyle w:val="KeywordTok"/>
+        </w:rPr>
+        <w:t xml:space="preserve">aes</w:t>
+      </w:r>
+      <w:r>
+        <w:rPr>
+          <w:rStyle w:val="NormalTok"/>
+        </w:rPr>
+        <w:t xml:space="preserve">(</w:t>
+      </w:r>
+      <w:r>
+        <w:rPr>
+          <w:rStyle w:val="DataTypeTok"/>
+        </w:rPr>
+        <w:t xml:space="preserve">x=</w:t>
+      </w:r>
+      <w:r>
+        <w:rPr>
+          <w:rStyle w:val="NormalTok"/>
+        </w:rPr>
+        <w:t xml:space="preserve">NumChild, </w:t>
+      </w:r>
+      <w:r>
+        <w:rPr>
+          <w:rStyle w:val="DataTypeTok"/>
+        </w:rPr>
+        <w:t xml:space="preserve">y=</w:t>
+      </w:r>
+      <w:r>
+        <w:rPr>
+          <w:rStyle w:val="NormalTok"/>
+        </w:rPr>
+        <w:t xml:space="preserve">WifeAge)) +</w:t>
+      </w:r>
+      <w:r>
+        <w:br w:type="textWrapping"/>
+      </w:r>
+      <w:r>
+        <w:rPr>
+          <w:rStyle w:val="StringTok"/>
+        </w:rPr>
+        <w:t xml:space="preserve">    </w:t>
+      </w:r>
+      <w:r>
+        <w:rPr>
+          <w:rStyle w:val="KeywordTok"/>
+        </w:rPr>
+        <w:t xml:space="preserve">geom_boxplot</w:t>
+      </w:r>
+      <w:r>
+        <w:rPr>
+          <w:rStyle w:val="NormalTok"/>
+        </w:rPr>
+        <w:t xml:space="preserve">(</w:t>
+      </w:r>
+      <w:r>
+        <w:rPr>
+          <w:rStyle w:val="KeywordTok"/>
+        </w:rPr>
+        <w:t xml:space="preserve">aes</w:t>
+      </w:r>
+      <w:r>
+        <w:rPr>
+          <w:rStyle w:val="NormalTok"/>
+        </w:rPr>
+        <w:t xml:space="preserve">(</w:t>
+      </w:r>
+      <w:r>
+        <w:rPr>
+          <w:rStyle w:val="DataTypeTok"/>
+        </w:rPr>
+        <w:t xml:space="preserve">group=</w:t>
+      </w:r>
+      <w:r>
+        <w:rPr>
+          <w:rStyle w:val="KeywordTok"/>
+        </w:rPr>
+        <w:t xml:space="preserve">cut_interval</w:t>
+      </w:r>
+      <w:r>
+        <w:rPr>
+          <w:rStyle w:val="NormalTok"/>
+        </w:rPr>
+        <w:t xml:space="preserve">(NumChild, </w:t>
+      </w:r>
+      <w:r>
+        <w:rPr>
+          <w:rStyle w:val="DecValTok"/>
+        </w:rPr>
+        <w:t xml:space="preserve">8</w:t>
+      </w:r>
+      <w:r>
+        <w:rPr>
+          <w:rStyle w:val="NormalTok"/>
+        </w:rPr>
+        <w:t xml:space="preserve">)))</w:t>
+      </w:r>
+    </w:p>
+    <w:p>
+      <w:pPr>
+        <w:pStyle w:val="FirstParagraph"/>
+      </w:pPr>
+      <w:r>
+        <w:drawing>
+          <wp:inline>
+            <wp:extent cx="4620126" cy="3696101"/>
+            <wp:effectExtent b="0" l="0" r="0" t="0"/>
+            <wp:docPr descr="" id="1" name="Picture"/>
+            <a:graphic>
+              <a:graphicData uri="http://schemas.openxmlformats.org/drawingml/2006/picture">
+                <pic:pic>
+                  <pic:nvPicPr>
+                    <pic:cNvPr descr="N741eda_files/figure-docx/unnamed-chunk-23-2.png" id="0" name="Picture"/>
                     <pic:cNvPicPr>
                       <a:picLocks noChangeArrowheads="1" noChangeAspect="1"/>
                     </pic:cNvPicPr>
@@ -13044,6 +12982,24 @@
       </w:pPr>
       <w:r>
         <w:rPr>
+          <w:rStyle w:val="CommentTok"/>
+        </w:rPr>
+        <w:t xml:space="preserve"># this time use cut_number and 6 bins</w:t>
+      </w:r>
+      <w:r>
+        <w:br w:type="textWrapping"/>
+      </w:r>
+      <w:r>
+        <w:rPr>
+          <w:rStyle w:val="CommentTok"/>
+        </w:rPr>
+        <w:t xml:space="preserve"># so that each bin has about the same # of cases</w:t>
+      </w:r>
+      <w:r>
+        <w:br w:type="textWrapping"/>
+      </w:r>
+      <w:r>
+        <w:rPr>
           <w:rStyle w:val="NormalTok"/>
         </w:rPr>
         <w:t xml:space="preserve">cmc %&gt;%</w:t>
@@ -13079,7 +13035,31 @@
         <w:rPr>
           <w:rStyle w:val="NormalTok"/>
         </w:rPr>
-        <w:t xml:space="preserve">(WifeAge)) +</w:t>
+        <w:t xml:space="preserve">(</w:t>
+      </w:r>
+      <w:r>
+        <w:rPr>
+          <w:rStyle w:val="DataTypeTok"/>
+        </w:rPr>
+        <w:t xml:space="preserve">x=</w:t>
+      </w:r>
+      <w:r>
+        <w:rPr>
+          <w:rStyle w:val="NormalTok"/>
+        </w:rPr>
+        <w:t xml:space="preserve">NumChild, </w:t>
+      </w:r>
+      <w:r>
+        <w:rPr>
+          <w:rStyle w:val="DataTypeTok"/>
+        </w:rPr>
+        <w:t xml:space="preserve">y=</w:t>
+      </w:r>
+      <w:r>
+        <w:rPr>
+          <w:rStyle w:val="NormalTok"/>
+        </w:rPr>
+        <w:t xml:space="preserve">WifeAge)) +</w:t>
       </w:r>
       <w:r>
         <w:br w:type="textWrapping"/>
@@ -13094,7 +13074,7 @@
         <w:rPr>
           <w:rStyle w:val="KeywordTok"/>
         </w:rPr>
-        <w:t xml:space="preserve">geom_histogram</w:t>
+        <w:t xml:space="preserve">geom_boxplot</w:t>
       </w:r>
       <w:r>
         <w:rPr>
@@ -13118,364 +13098,31 @@
         <w:rPr>
           <w:rStyle w:val="DataTypeTok"/>
         </w:rPr>
-        <w:t xml:space="preserve">y=</w:t>
-      </w:r>
-      <w:r>
-        <w:rPr>
-          <w:rStyle w:val="NormalTok"/>
-        </w:rPr>
-        <w:t xml:space="preserve">..density..),</w:t>
-      </w:r>
-      <w:r>
-        <w:br w:type="textWrapping"/>
-      </w:r>
-      <w:r>
-        <w:rPr>
-          <w:rStyle w:val="NormalTok"/>
-        </w:rPr>
-        <w:t xml:space="preserve"> </w:t>
-      </w:r>
-      <w:r>
-        <w:rPr>
-          <w:rStyle w:val="NormalTok"/>
-        </w:rPr>
-        <w:t xml:space="preserve"> </w:t>
-      </w:r>
-      <w:r>
-        <w:rPr>
-          <w:rStyle w:val="NormalTok"/>
-        </w:rPr>
-        <w:t xml:space="preserve"> </w:t>
-      </w:r>
-      <w:r>
-        <w:rPr>
-          <w:rStyle w:val="NormalTok"/>
-        </w:rPr>
-        <w:t xml:space="preserve"> </w:t>
-      </w:r>
-      <w:r>
-        <w:rPr>
-          <w:rStyle w:val="NormalTok"/>
-        </w:rPr>
-        <w:t xml:space="preserve"> </w:t>
-      </w:r>
-      <w:r>
-        <w:rPr>
-          <w:rStyle w:val="NormalTok"/>
-        </w:rPr>
-        <w:t xml:space="preserve"> </w:t>
-      </w:r>
-      <w:r>
-        <w:rPr>
-          <w:rStyle w:val="NormalTok"/>
-        </w:rPr>
-        <w:t xml:space="preserve"> </w:t>
-      </w:r>
-      <w:r>
-        <w:rPr>
-          <w:rStyle w:val="NormalTok"/>
-        </w:rPr>
-        <w:t xml:space="preserve"> </w:t>
-      </w:r>
-      <w:r>
-        <w:rPr>
-          <w:rStyle w:val="NormalTok"/>
-        </w:rPr>
-        <w:t xml:space="preserve"> </w:t>
-      </w:r>
-      <w:r>
-        <w:rPr>
-          <w:rStyle w:val="NormalTok"/>
-        </w:rPr>
-        <w:t xml:space="preserve"> </w:t>
-      </w:r>
-      <w:r>
-        <w:rPr>
-          <w:rStyle w:val="NormalTok"/>
-        </w:rPr>
-        <w:t xml:space="preserve"> </w:t>
-      </w:r>
-      <w:r>
-        <w:rPr>
-          <w:rStyle w:val="NormalTok"/>
-        </w:rPr>
-        <w:t xml:space="preserve"> </w:t>
-      </w:r>
-      <w:r>
-        <w:rPr>
-          <w:rStyle w:val="NormalTok"/>
-        </w:rPr>
-        <w:t xml:space="preserve"> </w:t>
-      </w:r>
-      <w:r>
-        <w:rPr>
-          <w:rStyle w:val="NormalTok"/>
-        </w:rPr>
-        <w:t xml:space="preserve"> </w:t>
-      </w:r>
-      <w:r>
-        <w:rPr>
-          <w:rStyle w:val="NormalTok"/>
-        </w:rPr>
-        <w:t xml:space="preserve"> </w:t>
-      </w:r>
-      <w:r>
-        <w:rPr>
-          <w:rStyle w:val="NormalTok"/>
-        </w:rPr>
-        <w:t xml:space="preserve"> </w:t>
-      </w:r>
-      <w:r>
-        <w:rPr>
-          <w:rStyle w:val="NormalTok"/>
-        </w:rPr>
-        <w:t xml:space="preserve"> </w:t>
-      </w:r>
-      <w:r>
-        <w:rPr>
-          <w:rStyle w:val="NormalTok"/>
-        </w:rPr>
-        <w:t xml:space="preserve"> </w:t>
-      </w:r>
-      <w:r>
-        <w:rPr>
-          <w:rStyle w:val="NormalTok"/>
-        </w:rPr>
-        <w:t xml:space="preserve"> </w:t>
-      </w:r>
-      <w:r>
-        <w:rPr>
-          <w:rStyle w:val="DataTypeTok"/>
-        </w:rPr>
-        <w:t xml:space="preserve">colour=</w:t>
-      </w:r>
-      <w:r>
-        <w:rPr>
-          <w:rStyle w:val="StringTok"/>
-        </w:rPr>
-        <w:t xml:space="preserve">"black"</w:t>
-      </w:r>
-      <w:r>
-        <w:rPr>
-          <w:rStyle w:val="NormalTok"/>
-        </w:rPr>
-        <w:t xml:space="preserve">,</w:t>
-      </w:r>
-      <w:r>
-        <w:rPr>
-          <w:rStyle w:val="DataTypeTok"/>
-        </w:rPr>
-        <w:t xml:space="preserve">fill=</w:t>
-      </w:r>
-      <w:r>
-        <w:rPr>
-          <w:rStyle w:val="StringTok"/>
-        </w:rPr>
-        <w:t xml:space="preserve">"yellow"</w:t>
-      </w:r>
-      <w:r>
-        <w:rPr>
-          <w:rStyle w:val="NormalTok"/>
-        </w:rPr>
-        <w:t xml:space="preserve">,</w:t>
-      </w:r>
-      <w:r>
-        <w:br w:type="textWrapping"/>
-      </w:r>
-      <w:r>
-        <w:rPr>
-          <w:rStyle w:val="NormalTok"/>
-        </w:rPr>
-        <w:t xml:space="preserve"> </w:t>
-      </w:r>
-      <w:r>
-        <w:rPr>
-          <w:rStyle w:val="NormalTok"/>
-        </w:rPr>
-        <w:t xml:space="preserve"> </w:t>
-      </w:r>
-      <w:r>
-        <w:rPr>
-          <w:rStyle w:val="NormalTok"/>
-        </w:rPr>
-        <w:t xml:space="preserve"> </w:t>
-      </w:r>
-      <w:r>
-        <w:rPr>
-          <w:rStyle w:val="NormalTok"/>
-        </w:rPr>
-        <w:t xml:space="preserve"> </w:t>
-      </w:r>
-      <w:r>
-        <w:rPr>
-          <w:rStyle w:val="NormalTok"/>
-        </w:rPr>
-        <w:t xml:space="preserve"> </w:t>
-      </w:r>
-      <w:r>
-        <w:rPr>
-          <w:rStyle w:val="NormalTok"/>
-        </w:rPr>
-        <w:t xml:space="preserve"> </w:t>
-      </w:r>
-      <w:r>
-        <w:rPr>
-          <w:rStyle w:val="NormalTok"/>
-        </w:rPr>
-        <w:t xml:space="preserve"> </w:t>
-      </w:r>
-      <w:r>
-        <w:rPr>
-          <w:rStyle w:val="NormalTok"/>
-        </w:rPr>
-        <w:t xml:space="preserve"> </w:t>
-      </w:r>
-      <w:r>
-        <w:rPr>
-          <w:rStyle w:val="NormalTok"/>
-        </w:rPr>
-        <w:t xml:space="preserve"> </w:t>
-      </w:r>
-      <w:r>
-        <w:rPr>
-          <w:rStyle w:val="NormalTok"/>
-        </w:rPr>
-        <w:t xml:space="preserve"> </w:t>
-      </w:r>
-      <w:r>
-        <w:rPr>
-          <w:rStyle w:val="NormalTok"/>
-        </w:rPr>
-        <w:t xml:space="preserve"> </w:t>
-      </w:r>
-      <w:r>
-        <w:rPr>
-          <w:rStyle w:val="NormalTok"/>
-        </w:rPr>
-        <w:t xml:space="preserve"> </w:t>
-      </w:r>
-      <w:r>
-        <w:rPr>
-          <w:rStyle w:val="NormalTok"/>
-        </w:rPr>
-        <w:t xml:space="preserve"> </w:t>
-      </w:r>
-      <w:r>
-        <w:rPr>
-          <w:rStyle w:val="NormalTok"/>
-        </w:rPr>
-        <w:t xml:space="preserve"> </w:t>
-      </w:r>
-      <w:r>
-        <w:rPr>
-          <w:rStyle w:val="NormalTok"/>
-        </w:rPr>
-        <w:t xml:space="preserve"> </w:t>
-      </w:r>
-      <w:r>
-        <w:rPr>
-          <w:rStyle w:val="NormalTok"/>
-        </w:rPr>
-        <w:t xml:space="preserve"> </w:t>
-      </w:r>
-      <w:r>
-        <w:rPr>
-          <w:rStyle w:val="NormalTok"/>
-        </w:rPr>
-        <w:t xml:space="preserve"> </w:t>
-      </w:r>
-      <w:r>
-        <w:rPr>
-          <w:rStyle w:val="NormalTok"/>
-        </w:rPr>
-        <w:t xml:space="preserve"> </w:t>
-      </w:r>
-      <w:r>
-        <w:rPr>
-          <w:rStyle w:val="NormalTok"/>
-        </w:rPr>
-        <w:t xml:space="preserve"> </w:t>
-      </w:r>
-      <w:r>
-        <w:rPr>
-          <w:rStyle w:val="DataTypeTok"/>
-        </w:rPr>
-        <w:t xml:space="preserve">binwidth=</w:t>
+        <w:t xml:space="preserve">group=</w:t>
+      </w:r>
+      <w:r>
+        <w:rPr>
+          <w:rStyle w:val="KeywordTok"/>
+        </w:rPr>
+        <w:t xml:space="preserve">cut_number</w:t>
+      </w:r>
+      <w:r>
+        <w:rPr>
+          <w:rStyle w:val="NormalTok"/>
+        </w:rPr>
+        <w:t xml:space="preserve">(NumChild, </w:t>
       </w:r>
       <w:r>
         <w:rPr>
           <w:rStyle w:val="DecValTok"/>
         </w:rPr>
-        <w:t xml:space="preserve">5</w:t>
-      </w:r>
-      <w:r>
-        <w:rPr>
-          <w:rStyle w:val="NormalTok"/>
-        </w:rPr>
-        <w:t xml:space="preserve">) +</w:t>
-      </w:r>
-      <w:r>
-        <w:br w:type="textWrapping"/>
-      </w:r>
-      <w:r>
-        <w:rPr>
-          <w:rStyle w:val="StringTok"/>
-        </w:rPr>
-        <w:t xml:space="preserve">    </w:t>
-      </w:r>
-      <w:r>
-        <w:rPr>
-          <w:rStyle w:val="KeywordTok"/>
-        </w:rPr>
-        <w:t xml:space="preserve">geom_density</w:t>
-      </w:r>
-      <w:r>
-        <w:rPr>
-          <w:rStyle w:val="NormalTok"/>
-        </w:rPr>
-        <w:t xml:space="preserve">(</w:t>
-      </w:r>
-      <w:r>
-        <w:rPr>
-          <w:rStyle w:val="DataTypeTok"/>
-        </w:rPr>
-        <w:t xml:space="preserve">alpha=</w:t>
-      </w:r>
-      <w:r>
-        <w:rPr>
-          <w:rStyle w:val="NormalTok"/>
-        </w:rPr>
-        <w:t xml:space="preserve">.</w:t>
-      </w:r>
-      <w:r>
-        <w:rPr>
-          <w:rStyle w:val="DecValTok"/>
-        </w:rPr>
-        <w:t xml:space="preserve">2</w:t>
-      </w:r>
-      <w:r>
-        <w:rPr>
-          <w:rStyle w:val="NormalTok"/>
-        </w:rPr>
-        <w:t xml:space="preserve">, </w:t>
-      </w:r>
-      <w:r>
-        <w:rPr>
-          <w:rStyle w:val="DataTypeTok"/>
-        </w:rPr>
-        <w:t xml:space="preserve">fill=</w:t>
-      </w:r>
-      <w:r>
-        <w:rPr>
-          <w:rStyle w:val="StringTok"/>
-        </w:rPr>
-        <w:t xml:space="preserve">"blue"</w:t>
-      </w:r>
-      <w:r>
-        <w:rPr>
-          <w:rStyle w:val="NormalTok"/>
-        </w:rPr>
-        <w:t xml:space="preserve">)</w:t>
+        <w:t xml:space="preserve">6</w:t>
+      </w:r>
+      <w:r>
+        <w:rPr>
+          <w:rStyle w:val="NormalTok"/>
+        </w:rPr>
+        <w:t xml:space="preserve">)))</w:t>
       </w:r>
     </w:p>
     <w:p>
@@ -13492,7 +13139,7 @@
               <a:graphicData uri="http://schemas.openxmlformats.org/drawingml/2006/picture">
                 <pic:pic>
                   <pic:nvPicPr>
-                    <pic:cNvPr descr="N741eda_files/figure-docx/unnamed-chunk-23-2.png" id="0" name="Picture"/>
+                    <pic:cNvPr descr="N741eda_files/figure-docx/unnamed-chunk-23-3.png" id="0" name="Picture"/>
                     <pic:cNvPicPr>
                       <a:picLocks noChangeArrowheads="1" noChangeAspect="1"/>
                     </pic:cNvPicPr>
@@ -13527,11 +13174,40 @@
     </w:p>
     <w:p>
       <w:pPr>
+        <w:pStyle w:val="Heading3"/>
+      </w:pPr>
+      <w:bookmarkStart w:id="50" w:name="histograms-and-density-estimates-of-continuous-data"/>
+      <w:bookmarkEnd w:id="50"/>
+      <w:r>
+        <w:t xml:space="preserve">Histograms and Density estimates of Continuous Data</w:t>
+      </w:r>
+    </w:p>
+    <w:p>
+      <w:pPr>
+        <w:pStyle w:val="FirstParagraph"/>
+      </w:pPr>
+      <w:r>
+        <w:t xml:space="preserve">Let's look at Wife's Age and Number of Children - do you expect these to look normal?</w:t>
+      </w:r>
+    </w:p>
+    <w:p>
+      <w:pPr>
         <w:pStyle w:val="BodyText"/>
       </w:pPr>
       <w:r>
-        <w:t xml:space="preserve">What about overlaying a Normal Curve? Also add some better axis labels and a title</w:t>
-      </w:r>
+        <w:t xml:space="preserve">see more at</w:t>
+      </w:r>
+      <w:r>
+        <w:t xml:space="preserve"> </w:t>
+      </w:r>
+      <w:hyperlink r:id="rId51">
+        <w:r>
+          <w:rPr>
+            <w:rStyle w:val="Hyperlink"/>
+          </w:rPr>
+          <w:t xml:space="preserve">http://www.cookbook-r.com/Graphs/Plotting_distributions_(ggplot2)/</w:t>
+        </w:r>
+      </w:hyperlink>
     </w:p>
     <w:p>
       <w:pPr>
@@ -13766,7 +13442,7 @@
         <w:rPr>
           <w:rStyle w:val="StringTok"/>
         </w:rPr>
-        <w:t xml:space="preserve">"yellow"</w:t>
+        <w:t xml:space="preserve">"white"</w:t>
       </w:r>
       <w:r>
         <w:rPr>
@@ -13910,868 +13586,25 @@
         <w:t xml:space="preserve">) +</w:t>
       </w:r>
       <w:r>
+        <w:br w:type="textWrapping"/>
+      </w:r>
+      <w:r>
         <w:rPr>
           <w:rStyle w:val="StringTok"/>
         </w:rPr>
-        <w:t xml:space="preserve"> </w:t>
-      </w:r>
-      <w:r>
-        <w:br w:type="textWrapping"/>
-      </w:r>
-      <w:r>
-        <w:rPr>
-          <w:rStyle w:val="StringTok"/>
-        </w:rPr>
         <w:t xml:space="preserve">    </w:t>
       </w:r>
       <w:r>
         <w:rPr>
           <w:rStyle w:val="KeywordTok"/>
         </w:rPr>
-        <w:t xml:space="preserve">stat_function</w:t>
-      </w:r>
-      <w:r>
-        <w:rPr>
-          <w:rStyle w:val="NormalTok"/>
-        </w:rPr>
-        <w:t xml:space="preserve">(</w:t>
-      </w:r>
-      <w:r>
-        <w:rPr>
-          <w:rStyle w:val="DataTypeTok"/>
-        </w:rPr>
-        <w:t xml:space="preserve">fun =</w:t>
-      </w:r>
-      <w:r>
-        <w:rPr>
-          <w:rStyle w:val="NormalTok"/>
-        </w:rPr>
-        <w:t xml:space="preserve"> </w:t>
-      </w:r>
-      <w:r>
-        <w:rPr>
-          <w:rStyle w:val="NormalTok"/>
-        </w:rPr>
-        <w:t xml:space="preserve">dnorm, </w:t>
-      </w:r>
-      <w:r>
-        <w:br w:type="textWrapping"/>
-      </w:r>
-      <w:r>
-        <w:rPr>
-          <w:rStyle w:val="NormalTok"/>
-        </w:rPr>
-        <w:t xml:space="preserve"> </w:t>
-      </w:r>
-      <w:r>
-        <w:rPr>
-          <w:rStyle w:val="NormalTok"/>
-        </w:rPr>
-        <w:t xml:space="preserve"> </w:t>
-      </w:r>
-      <w:r>
-        <w:rPr>
-          <w:rStyle w:val="NormalTok"/>
-        </w:rPr>
-        <w:t xml:space="preserve"> </w:t>
-      </w:r>
-      <w:r>
-        <w:rPr>
-          <w:rStyle w:val="NormalTok"/>
-        </w:rPr>
-        <w:t xml:space="preserve"> </w:t>
-      </w:r>
-      <w:r>
-        <w:rPr>
-          <w:rStyle w:val="NormalTok"/>
-        </w:rPr>
-        <w:t xml:space="preserve"> </w:t>
-      </w:r>
-      <w:r>
-        <w:rPr>
-          <w:rStyle w:val="NormalTok"/>
-        </w:rPr>
-        <w:t xml:space="preserve"> </w:t>
-      </w:r>
-      <w:r>
-        <w:rPr>
-          <w:rStyle w:val="NormalTok"/>
-        </w:rPr>
-        <w:t xml:space="preserve"> </w:t>
-      </w:r>
-      <w:r>
-        <w:rPr>
-          <w:rStyle w:val="NormalTok"/>
-        </w:rPr>
-        <w:t xml:space="preserve"> </w:t>
-      </w:r>
-      <w:r>
-        <w:rPr>
-          <w:rStyle w:val="NormalTok"/>
-        </w:rPr>
-        <w:t xml:space="preserve"> </w:t>
-      </w:r>
-      <w:r>
-        <w:rPr>
-          <w:rStyle w:val="NormalTok"/>
-        </w:rPr>
-        <w:t xml:space="preserve"> </w:t>
-      </w:r>
-      <w:r>
-        <w:rPr>
-          <w:rStyle w:val="NormalTok"/>
-        </w:rPr>
-        <w:t xml:space="preserve"> </w:t>
-      </w:r>
-      <w:r>
-        <w:rPr>
-          <w:rStyle w:val="NormalTok"/>
-        </w:rPr>
-        <w:t xml:space="preserve"> </w:t>
-      </w:r>
-      <w:r>
-        <w:rPr>
-          <w:rStyle w:val="NormalTok"/>
-        </w:rPr>
-        <w:t xml:space="preserve"> </w:t>
-      </w:r>
-      <w:r>
-        <w:rPr>
-          <w:rStyle w:val="NormalTok"/>
-        </w:rPr>
-        <w:t xml:space="preserve"> </w:t>
-      </w:r>
-      <w:r>
-        <w:rPr>
-          <w:rStyle w:val="NormalTok"/>
-        </w:rPr>
-        <w:t xml:space="preserve"> </w:t>
-      </w:r>
-      <w:r>
-        <w:rPr>
-          <w:rStyle w:val="NormalTok"/>
-        </w:rPr>
-        <w:t xml:space="preserve"> </w:t>
-      </w:r>
-      <w:r>
-        <w:rPr>
-          <w:rStyle w:val="NormalTok"/>
-        </w:rPr>
-        <w:t xml:space="preserve"> </w:t>
-      </w:r>
-      <w:r>
-        <w:rPr>
-          <w:rStyle w:val="NormalTok"/>
-        </w:rPr>
-        <w:t xml:space="preserve"> </w:t>
-      </w:r>
-      <w:r>
-        <w:rPr>
-          <w:rStyle w:val="DataTypeTok"/>
-        </w:rPr>
-        <w:t xml:space="preserve">args =</w:t>
-      </w:r>
-      <w:r>
-        <w:rPr>
-          <w:rStyle w:val="NormalTok"/>
-        </w:rPr>
-        <w:t xml:space="preserve"> </w:t>
-      </w:r>
-      <w:r>
-        <w:rPr>
-          <w:rStyle w:val="KeywordTok"/>
-        </w:rPr>
-        <w:t xml:space="preserve">list</w:t>
-      </w:r>
-      <w:r>
-        <w:rPr>
-          <w:rStyle w:val="NormalTok"/>
-        </w:rPr>
-        <w:t xml:space="preserve">(</w:t>
-      </w:r>
-      <w:r>
-        <w:rPr>
-          <w:rStyle w:val="DataTypeTok"/>
-        </w:rPr>
-        <w:t xml:space="preserve">mean =</w:t>
-      </w:r>
-      <w:r>
-        <w:rPr>
-          <w:rStyle w:val="NormalTok"/>
-        </w:rPr>
-        <w:t xml:space="preserve"> </w:t>
-      </w:r>
-      <w:r>
-        <w:rPr>
-          <w:rStyle w:val="KeywordTok"/>
-        </w:rPr>
-        <w:t xml:space="preserve">mean</w:t>
-      </w:r>
-      <w:r>
-        <w:rPr>
-          <w:rStyle w:val="NormalTok"/>
-        </w:rPr>
-        <w:t xml:space="preserve">(cmc$WifeAge), </w:t>
-      </w:r>
-      <w:r>
-        <w:br w:type="textWrapping"/>
-      </w:r>
-      <w:r>
-        <w:rPr>
-          <w:rStyle w:val="NormalTok"/>
-        </w:rPr>
-        <w:t xml:space="preserve"> </w:t>
-      </w:r>
-      <w:r>
-        <w:rPr>
-          <w:rStyle w:val="NormalTok"/>
-        </w:rPr>
-        <w:t xml:space="preserve"> </w:t>
-      </w:r>
-      <w:r>
-        <w:rPr>
-          <w:rStyle w:val="NormalTok"/>
-        </w:rPr>
-        <w:t xml:space="preserve"> </w:t>
-      </w:r>
-      <w:r>
-        <w:rPr>
-          <w:rStyle w:val="NormalTok"/>
-        </w:rPr>
-        <w:t xml:space="preserve"> </w:t>
-      </w:r>
-      <w:r>
-        <w:rPr>
-          <w:rStyle w:val="NormalTok"/>
-        </w:rPr>
-        <w:t xml:space="preserve"> </w:t>
-      </w:r>
-      <w:r>
-        <w:rPr>
-          <w:rStyle w:val="NormalTok"/>
-        </w:rPr>
-        <w:t xml:space="preserve"> </w:t>
-      </w:r>
-      <w:r>
-        <w:rPr>
-          <w:rStyle w:val="NormalTok"/>
-        </w:rPr>
-        <w:t xml:space="preserve"> </w:t>
-      </w:r>
-      <w:r>
-        <w:rPr>
-          <w:rStyle w:val="NormalTok"/>
-        </w:rPr>
-        <w:t xml:space="preserve"> </w:t>
-      </w:r>
-      <w:r>
-        <w:rPr>
-          <w:rStyle w:val="NormalTok"/>
-        </w:rPr>
-        <w:t xml:space="preserve"> </w:t>
-      </w:r>
-      <w:r>
-        <w:rPr>
-          <w:rStyle w:val="NormalTok"/>
-        </w:rPr>
-        <w:t xml:space="preserve"> </w:t>
-      </w:r>
-      <w:r>
-        <w:rPr>
-          <w:rStyle w:val="NormalTok"/>
-        </w:rPr>
-        <w:t xml:space="preserve"> </w:t>
-      </w:r>
-      <w:r>
-        <w:rPr>
-          <w:rStyle w:val="NormalTok"/>
-        </w:rPr>
-        <w:t xml:space="preserve"> </w:t>
-      </w:r>
-      <w:r>
-        <w:rPr>
-          <w:rStyle w:val="NormalTok"/>
-        </w:rPr>
-        <w:t xml:space="preserve"> </w:t>
-      </w:r>
-      <w:r>
-        <w:rPr>
-          <w:rStyle w:val="NormalTok"/>
-        </w:rPr>
-        <w:t xml:space="preserve"> </w:t>
-      </w:r>
-      <w:r>
-        <w:rPr>
-          <w:rStyle w:val="NormalTok"/>
-        </w:rPr>
-        <w:t xml:space="preserve"> </w:t>
-      </w:r>
-      <w:r>
-        <w:rPr>
-          <w:rStyle w:val="NormalTok"/>
-        </w:rPr>
-        <w:t xml:space="preserve"> </w:t>
-      </w:r>
-      <w:r>
-        <w:rPr>
-          <w:rStyle w:val="NormalTok"/>
-        </w:rPr>
-        <w:t xml:space="preserve"> </w:t>
-      </w:r>
-      <w:r>
-        <w:rPr>
-          <w:rStyle w:val="NormalTok"/>
-        </w:rPr>
-        <w:t xml:space="preserve"> </w:t>
-      </w:r>
-      <w:r>
-        <w:rPr>
-          <w:rStyle w:val="NormalTok"/>
-        </w:rPr>
-        <w:t xml:space="preserve"> </w:t>
-      </w:r>
-      <w:r>
-        <w:rPr>
-          <w:rStyle w:val="NormalTok"/>
-        </w:rPr>
-        <w:t xml:space="preserve"> </w:t>
-      </w:r>
-      <w:r>
-        <w:rPr>
-          <w:rStyle w:val="NormalTok"/>
-        </w:rPr>
-        <w:t xml:space="preserve"> </w:t>
-      </w:r>
-      <w:r>
-        <w:rPr>
-          <w:rStyle w:val="NormalTok"/>
-        </w:rPr>
-        <w:t xml:space="preserve"> </w:t>
-      </w:r>
-      <w:r>
-        <w:rPr>
-          <w:rStyle w:val="NormalTok"/>
-        </w:rPr>
-        <w:t xml:space="preserve"> </w:t>
-      </w:r>
-      <w:r>
-        <w:rPr>
-          <w:rStyle w:val="NormalTok"/>
-        </w:rPr>
-        <w:t xml:space="preserve"> </w:t>
-      </w:r>
-      <w:r>
-        <w:rPr>
-          <w:rStyle w:val="NormalTok"/>
-        </w:rPr>
-        <w:t xml:space="preserve"> </w:t>
-      </w:r>
-      <w:r>
-        <w:rPr>
-          <w:rStyle w:val="NormalTok"/>
-        </w:rPr>
-        <w:t xml:space="preserve"> </w:t>
-      </w:r>
-      <w:r>
-        <w:rPr>
-          <w:rStyle w:val="NormalTok"/>
-        </w:rPr>
-        <w:t xml:space="preserve"> </w:t>
-      </w:r>
-      <w:r>
-        <w:rPr>
-          <w:rStyle w:val="NormalTok"/>
-        </w:rPr>
-        <w:t xml:space="preserve"> </w:t>
-      </w:r>
-      <w:r>
-        <w:rPr>
-          <w:rStyle w:val="NormalTok"/>
-        </w:rPr>
-        <w:t xml:space="preserve"> </w:t>
-      </w:r>
-      <w:r>
-        <w:rPr>
-          <w:rStyle w:val="NormalTok"/>
-        </w:rPr>
-        <w:t xml:space="preserve"> </w:t>
-      </w:r>
-      <w:r>
-        <w:rPr>
-          <w:rStyle w:val="DataTypeTok"/>
-        </w:rPr>
-        <w:t xml:space="preserve">sd =</w:t>
-      </w:r>
-      <w:r>
-        <w:rPr>
-          <w:rStyle w:val="NormalTok"/>
-        </w:rPr>
-        <w:t xml:space="preserve"> </w:t>
-      </w:r>
-      <w:r>
-        <w:rPr>
-          <w:rStyle w:val="KeywordTok"/>
-        </w:rPr>
-        <w:t xml:space="preserve">sd</w:t>
-      </w:r>
-      <w:r>
-        <w:rPr>
-          <w:rStyle w:val="NormalTok"/>
-        </w:rPr>
-        <w:t xml:space="preserve">(cmc$WifeAge)), </w:t>
-      </w:r>
-      <w:r>
-        <w:br w:type="textWrapping"/>
-      </w:r>
-      <w:r>
-        <w:rPr>
-          <w:rStyle w:val="NormalTok"/>
-        </w:rPr>
-        <w:t xml:space="preserve"> </w:t>
-      </w:r>
-      <w:r>
-        <w:rPr>
-          <w:rStyle w:val="NormalTok"/>
-        </w:rPr>
-        <w:t xml:space="preserve"> </w:t>
-      </w:r>
-      <w:r>
-        <w:rPr>
-          <w:rStyle w:val="NormalTok"/>
-        </w:rPr>
-        <w:t xml:space="preserve"> </w:t>
-      </w:r>
-      <w:r>
-        <w:rPr>
-          <w:rStyle w:val="NormalTok"/>
-        </w:rPr>
-        <w:t xml:space="preserve"> </w:t>
-      </w:r>
-      <w:r>
-        <w:rPr>
-          <w:rStyle w:val="NormalTok"/>
-        </w:rPr>
-        <w:t xml:space="preserve"> </w:t>
-      </w:r>
-      <w:r>
-        <w:rPr>
-          <w:rStyle w:val="NormalTok"/>
-        </w:rPr>
-        <w:t xml:space="preserve"> </w:t>
-      </w:r>
-      <w:r>
-        <w:rPr>
-          <w:rStyle w:val="NormalTok"/>
-        </w:rPr>
-        <w:t xml:space="preserve"> </w:t>
-      </w:r>
-      <w:r>
-        <w:rPr>
-          <w:rStyle w:val="NormalTok"/>
-        </w:rPr>
-        <w:t xml:space="preserve"> </w:t>
-      </w:r>
-      <w:r>
-        <w:rPr>
-          <w:rStyle w:val="NormalTok"/>
-        </w:rPr>
-        <w:t xml:space="preserve"> </w:t>
-      </w:r>
-      <w:r>
-        <w:rPr>
-          <w:rStyle w:val="NormalTok"/>
-        </w:rPr>
-        <w:t xml:space="preserve"> </w:t>
-      </w:r>
-      <w:r>
-        <w:rPr>
-          <w:rStyle w:val="NormalTok"/>
-        </w:rPr>
-        <w:t xml:space="preserve"> </w:t>
-      </w:r>
-      <w:r>
-        <w:rPr>
-          <w:rStyle w:val="NormalTok"/>
-        </w:rPr>
-        <w:t xml:space="preserve"> </w:t>
-      </w:r>
-      <w:r>
-        <w:rPr>
-          <w:rStyle w:val="NormalTok"/>
-        </w:rPr>
-        <w:t xml:space="preserve"> </w:t>
-      </w:r>
-      <w:r>
-        <w:rPr>
-          <w:rStyle w:val="NormalTok"/>
-        </w:rPr>
-        <w:t xml:space="preserve"> </w:t>
-      </w:r>
-      <w:r>
-        <w:rPr>
-          <w:rStyle w:val="NormalTok"/>
-        </w:rPr>
-        <w:t xml:space="preserve"> </w:t>
-      </w:r>
-      <w:r>
-        <w:rPr>
-          <w:rStyle w:val="NormalTok"/>
-        </w:rPr>
-        <w:t xml:space="preserve"> </w:t>
-      </w:r>
-      <w:r>
-        <w:rPr>
-          <w:rStyle w:val="NormalTok"/>
-        </w:rPr>
-        <w:t xml:space="preserve"> </w:t>
-      </w:r>
-      <w:r>
-        <w:rPr>
-          <w:rStyle w:val="NormalTok"/>
-        </w:rPr>
-        <w:t xml:space="preserve"> </w:t>
-      </w:r>
-      <w:r>
-        <w:rPr>
-          <w:rStyle w:val="DataTypeTok"/>
-        </w:rPr>
-        <w:t xml:space="preserve">lwd =</w:t>
-      </w:r>
-      <w:r>
-        <w:rPr>
-          <w:rStyle w:val="NormalTok"/>
-        </w:rPr>
-        <w:t xml:space="preserve"> </w:t>
-      </w:r>
-      <w:r>
-        <w:rPr>
-          <w:rStyle w:val="DecValTok"/>
-        </w:rPr>
-        <w:t xml:space="preserve">1</w:t>
-      </w:r>
-      <w:r>
-        <w:rPr>
-          <w:rStyle w:val="NormalTok"/>
-        </w:rPr>
-        <w:t xml:space="preserve">, </w:t>
-      </w:r>
-      <w:r>
-        <w:br w:type="textWrapping"/>
-      </w:r>
-      <w:r>
-        <w:rPr>
-          <w:rStyle w:val="NormalTok"/>
-        </w:rPr>
-        <w:t xml:space="preserve"> </w:t>
-      </w:r>
-      <w:r>
-        <w:rPr>
-          <w:rStyle w:val="NormalTok"/>
-        </w:rPr>
-        <w:t xml:space="preserve"> </w:t>
-      </w:r>
-      <w:r>
-        <w:rPr>
-          <w:rStyle w:val="NormalTok"/>
-        </w:rPr>
-        <w:t xml:space="preserve"> </w:t>
-      </w:r>
-      <w:r>
-        <w:rPr>
-          <w:rStyle w:val="NormalTok"/>
-        </w:rPr>
-        <w:t xml:space="preserve"> </w:t>
-      </w:r>
-      <w:r>
-        <w:rPr>
-          <w:rStyle w:val="NormalTok"/>
-        </w:rPr>
-        <w:t xml:space="preserve"> </w:t>
-      </w:r>
-      <w:r>
-        <w:rPr>
-          <w:rStyle w:val="NormalTok"/>
-        </w:rPr>
-        <w:t xml:space="preserve"> </w:t>
-      </w:r>
-      <w:r>
-        <w:rPr>
-          <w:rStyle w:val="NormalTok"/>
-        </w:rPr>
-        <w:t xml:space="preserve"> </w:t>
-      </w:r>
-      <w:r>
-        <w:rPr>
-          <w:rStyle w:val="NormalTok"/>
-        </w:rPr>
-        <w:t xml:space="preserve"> </w:t>
-      </w:r>
-      <w:r>
-        <w:rPr>
-          <w:rStyle w:val="NormalTok"/>
-        </w:rPr>
-        <w:t xml:space="preserve"> </w:t>
-      </w:r>
-      <w:r>
-        <w:rPr>
-          <w:rStyle w:val="NormalTok"/>
-        </w:rPr>
-        <w:t xml:space="preserve"> </w:t>
-      </w:r>
-      <w:r>
-        <w:rPr>
-          <w:rStyle w:val="NormalTok"/>
-        </w:rPr>
-        <w:t xml:space="preserve"> </w:t>
-      </w:r>
-      <w:r>
-        <w:rPr>
-          <w:rStyle w:val="NormalTok"/>
-        </w:rPr>
-        <w:t xml:space="preserve"> </w:t>
-      </w:r>
-      <w:r>
-        <w:rPr>
-          <w:rStyle w:val="NormalTok"/>
-        </w:rPr>
-        <w:t xml:space="preserve"> </w:t>
-      </w:r>
-      <w:r>
-        <w:rPr>
-          <w:rStyle w:val="NormalTok"/>
-        </w:rPr>
-        <w:t xml:space="preserve"> </w:t>
-      </w:r>
-      <w:r>
-        <w:rPr>
-          <w:rStyle w:val="NormalTok"/>
-        </w:rPr>
-        <w:t xml:space="preserve"> </w:t>
-      </w:r>
-      <w:r>
-        <w:rPr>
-          <w:rStyle w:val="NormalTok"/>
-        </w:rPr>
-        <w:t xml:space="preserve"> </w:t>
-      </w:r>
-      <w:r>
-        <w:rPr>
-          <w:rStyle w:val="NormalTok"/>
-        </w:rPr>
-        <w:t xml:space="preserve"> </w:t>
-      </w:r>
-      <w:r>
-        <w:rPr>
-          <w:rStyle w:val="NormalTok"/>
-        </w:rPr>
-        <w:t xml:space="preserve"> </w:t>
-      </w:r>
-      <w:r>
-        <w:rPr>
-          <w:rStyle w:val="DataTypeTok"/>
-        </w:rPr>
-        <w:t xml:space="preserve">col =</w:t>
-      </w:r>
-      <w:r>
-        <w:rPr>
-          <w:rStyle w:val="NormalTok"/>
-        </w:rPr>
-        <w:t xml:space="preserve"> </w:t>
-      </w:r>
-      <w:r>
-        <w:rPr>
-          <w:rStyle w:val="StringTok"/>
-        </w:rPr>
-        <w:t xml:space="preserve">'red'</w:t>
-      </w:r>
-      <w:r>
-        <w:rPr>
-          <w:rStyle w:val="NormalTok"/>
-        </w:rPr>
-        <w:t xml:space="preserve">) +</w:t>
-      </w:r>
-      <w:r>
-        <w:br w:type="textWrapping"/>
-      </w:r>
-      <w:r>
-        <w:rPr>
-          <w:rStyle w:val="StringTok"/>
-        </w:rPr>
-        <w:t xml:space="preserve">  </w:t>
-      </w:r>
-      <w:r>
-        <w:rPr>
-          <w:rStyle w:val="KeywordTok"/>
-        </w:rPr>
-        <w:t xml:space="preserve">labs</w:t>
-      </w:r>
-      <w:r>
-        <w:rPr>
-          <w:rStyle w:val="NormalTok"/>
-        </w:rPr>
-        <w:t xml:space="preserve">(</w:t>
-      </w:r>
-      <w:r>
-        <w:rPr>
-          <w:rStyle w:val="DataTypeTok"/>
-        </w:rPr>
-        <w:t xml:space="preserve">title =</w:t>
-      </w:r>
-      <w:r>
-        <w:rPr>
-          <w:rStyle w:val="NormalTok"/>
-        </w:rPr>
-        <w:t xml:space="preserve"> </w:t>
-      </w:r>
-      <w:r>
-        <w:rPr>
-          <w:rStyle w:val="StringTok"/>
-        </w:rPr>
-        <w:t xml:space="preserve">"Distribution of Wife's Age"</w:t>
-      </w:r>
-      <w:r>
-        <w:rPr>
-          <w:rStyle w:val="NormalTok"/>
-        </w:rPr>
-        <w:t xml:space="preserve">,</w:t>
-      </w:r>
-      <w:r>
-        <w:br w:type="textWrapping"/>
-      </w:r>
-      <w:r>
-        <w:rPr>
-          <w:rStyle w:val="NormalTok"/>
-        </w:rPr>
-        <w:t xml:space="preserve"> </w:t>
-      </w:r>
-      <w:r>
-        <w:rPr>
-          <w:rStyle w:val="NormalTok"/>
-        </w:rPr>
-        <w:t xml:space="preserve"> </w:t>
-      </w:r>
-      <w:r>
-        <w:rPr>
-          <w:rStyle w:val="NormalTok"/>
-        </w:rPr>
-        <w:t xml:space="preserve"> </w:t>
-      </w:r>
-      <w:r>
-        <w:rPr>
-          <w:rStyle w:val="NormalTok"/>
-        </w:rPr>
-        <w:t xml:space="preserve"> </w:t>
-      </w:r>
-      <w:r>
-        <w:rPr>
-          <w:rStyle w:val="NormalTok"/>
-        </w:rPr>
-        <w:t xml:space="preserve"> </w:t>
-      </w:r>
-      <w:r>
-        <w:rPr>
-          <w:rStyle w:val="NormalTok"/>
-        </w:rPr>
-        <w:t xml:space="preserve"> </w:t>
-      </w:r>
-      <w:r>
-        <w:rPr>
-          <w:rStyle w:val="NormalTok"/>
-        </w:rPr>
-        <w:t xml:space="preserve"> </w:t>
-      </w:r>
-      <w:r>
-        <w:rPr>
-          <w:rStyle w:val="DataTypeTok"/>
-        </w:rPr>
-        <w:t xml:space="preserve">x =</w:t>
-      </w:r>
-      <w:r>
-        <w:rPr>
-          <w:rStyle w:val="NormalTok"/>
-        </w:rPr>
-        <w:t xml:space="preserve"> </w:t>
-      </w:r>
-      <w:r>
-        <w:rPr>
-          <w:rStyle w:val="StringTok"/>
-        </w:rPr>
-        <w:t xml:space="preserve">"Wife's Age"</w:t>
-      </w:r>
-      <w:r>
-        <w:rPr>
-          <w:rStyle w:val="NormalTok"/>
-        </w:rPr>
-        <w:t xml:space="preserve">,</w:t>
-      </w:r>
-      <w:r>
-        <w:br w:type="textWrapping"/>
-      </w:r>
-      <w:r>
-        <w:rPr>
-          <w:rStyle w:val="NormalTok"/>
-        </w:rPr>
-        <w:t xml:space="preserve"> </w:t>
-      </w:r>
-      <w:r>
-        <w:rPr>
-          <w:rStyle w:val="NormalTok"/>
-        </w:rPr>
-        <w:t xml:space="preserve"> </w:t>
-      </w:r>
-      <w:r>
-        <w:rPr>
-          <w:rStyle w:val="NormalTok"/>
-        </w:rPr>
-        <w:t xml:space="preserve"> </w:t>
-      </w:r>
-      <w:r>
-        <w:rPr>
-          <w:rStyle w:val="NormalTok"/>
-        </w:rPr>
-        <w:t xml:space="preserve"> </w:t>
-      </w:r>
-      <w:r>
-        <w:rPr>
-          <w:rStyle w:val="NormalTok"/>
-        </w:rPr>
-        <w:t xml:space="preserve"> </w:t>
-      </w:r>
-      <w:r>
-        <w:rPr>
-          <w:rStyle w:val="NormalTok"/>
-        </w:rPr>
-        <w:t xml:space="preserve"> </w:t>
-      </w:r>
-      <w:r>
-        <w:rPr>
-          <w:rStyle w:val="NormalTok"/>
-        </w:rPr>
-        <w:t xml:space="preserve"> </w:t>
-      </w:r>
-      <w:r>
-        <w:rPr>
-          <w:rStyle w:val="DataTypeTok"/>
-        </w:rPr>
-        <w:t xml:space="preserve">y =</w:t>
-      </w:r>
-      <w:r>
-        <w:rPr>
-          <w:rStyle w:val="NormalTok"/>
-        </w:rPr>
-        <w:t xml:space="preserve"> </w:t>
-      </w:r>
-      <w:r>
-        <w:rPr>
-          <w:rStyle w:val="StringTok"/>
-        </w:rPr>
-        <w:t xml:space="preserve">"Density"</w:t>
-      </w:r>
-      <w:r>
-        <w:rPr>
-          <w:rStyle w:val="NormalTok"/>
-        </w:rPr>
-        <w:t xml:space="preserve">)</w:t>
+        <w:t xml:space="preserve">geom_density</w:t>
+      </w:r>
+      <w:r>
+        <w:rPr>
+          <w:rStyle w:val="NormalTok"/>
+        </w:rPr>
+        <w:t xml:space="preserve">()</w:t>
       </w:r>
     </w:p>
     <w:p>
@@ -14794,7 +13627,1790 @@
                     </pic:cNvPicPr>
                   </pic:nvPicPr>
                   <pic:blipFill>
-                    <a:blip r:embed="rId50"/>
+                    <a:blip r:embed="rId52"/>
+                    <a:stretch>
+                      <a:fillRect/>
+                    </a:stretch>
+                  </pic:blipFill>
+                  <pic:spPr bwMode="auto">
+                    <a:xfrm>
+                      <a:off x="0" y="0"/>
+                      <a:ext cx="4620126" cy="3696101"/>
+                    </a:xfrm>
+                    <a:prstGeom prst="rect">
+                      <a:avLst/>
+                    </a:prstGeom>
+                    <a:noFill/>
+                    <a:ln w="9525">
+                      <a:noFill/>
+                      <a:headEnd/>
+                      <a:tailEnd/>
+                    </a:ln>
+                  </pic:spPr>
+                </pic:pic>
+              </a:graphicData>
+            </a:graphic>
+          </wp:inline>
+        </w:drawing>
+      </w:r>
+    </w:p>
+    <w:p>
+      <w:pPr>
+        <w:pStyle w:val="SourceCode"/>
+      </w:pPr>
+      <w:r>
+        <w:rPr>
+          <w:rStyle w:val="NormalTok"/>
+        </w:rPr>
+        <w:t xml:space="preserve">cmc %&gt;%</w:t>
+      </w:r>
+      <w:r>
+        <w:br w:type="textWrapping"/>
+      </w:r>
+      <w:r>
+        <w:rPr>
+          <w:rStyle w:val="StringTok"/>
+        </w:rPr>
+        <w:t xml:space="preserve">  </w:t>
+      </w:r>
+      <w:r>
+        <w:rPr>
+          <w:rStyle w:val="KeywordTok"/>
+        </w:rPr>
+        <w:t xml:space="preserve">ggplot</w:t>
+      </w:r>
+      <w:r>
+        <w:rPr>
+          <w:rStyle w:val="NormalTok"/>
+        </w:rPr>
+        <w:t xml:space="preserve">(</w:t>
+      </w:r>
+      <w:r>
+        <w:rPr>
+          <w:rStyle w:val="KeywordTok"/>
+        </w:rPr>
+        <w:t xml:space="preserve">aes</w:t>
+      </w:r>
+      <w:r>
+        <w:rPr>
+          <w:rStyle w:val="NormalTok"/>
+        </w:rPr>
+        <w:t xml:space="preserve">(WifeAge)) +</w:t>
+      </w:r>
+      <w:r>
+        <w:br w:type="textWrapping"/>
+      </w:r>
+      <w:r>
+        <w:rPr>
+          <w:rStyle w:val="StringTok"/>
+        </w:rPr>
+        <w:t xml:space="preserve">    </w:t>
+      </w:r>
+      <w:r>
+        <w:rPr>
+          <w:rStyle w:val="KeywordTok"/>
+        </w:rPr>
+        <w:t xml:space="preserve">geom_histogram</w:t>
+      </w:r>
+      <w:r>
+        <w:rPr>
+          <w:rStyle w:val="NormalTok"/>
+        </w:rPr>
+        <w:t xml:space="preserve">(</w:t>
+      </w:r>
+      <w:r>
+        <w:rPr>
+          <w:rStyle w:val="KeywordTok"/>
+        </w:rPr>
+        <w:t xml:space="preserve">aes</w:t>
+      </w:r>
+      <w:r>
+        <w:rPr>
+          <w:rStyle w:val="NormalTok"/>
+        </w:rPr>
+        <w:t xml:space="preserve">(</w:t>
+      </w:r>
+      <w:r>
+        <w:rPr>
+          <w:rStyle w:val="DataTypeTok"/>
+        </w:rPr>
+        <w:t xml:space="preserve">y=</w:t>
+      </w:r>
+      <w:r>
+        <w:rPr>
+          <w:rStyle w:val="NormalTok"/>
+        </w:rPr>
+        <w:t xml:space="preserve">..density..),</w:t>
+      </w:r>
+      <w:r>
+        <w:br w:type="textWrapping"/>
+      </w:r>
+      <w:r>
+        <w:rPr>
+          <w:rStyle w:val="NormalTok"/>
+        </w:rPr>
+        <w:t xml:space="preserve"> </w:t>
+      </w:r>
+      <w:r>
+        <w:rPr>
+          <w:rStyle w:val="NormalTok"/>
+        </w:rPr>
+        <w:t xml:space="preserve"> </w:t>
+      </w:r>
+      <w:r>
+        <w:rPr>
+          <w:rStyle w:val="NormalTok"/>
+        </w:rPr>
+        <w:t xml:space="preserve"> </w:t>
+      </w:r>
+      <w:r>
+        <w:rPr>
+          <w:rStyle w:val="NormalTok"/>
+        </w:rPr>
+        <w:t xml:space="preserve"> </w:t>
+      </w:r>
+      <w:r>
+        <w:rPr>
+          <w:rStyle w:val="NormalTok"/>
+        </w:rPr>
+        <w:t xml:space="preserve"> </w:t>
+      </w:r>
+      <w:r>
+        <w:rPr>
+          <w:rStyle w:val="NormalTok"/>
+        </w:rPr>
+        <w:t xml:space="preserve"> </w:t>
+      </w:r>
+      <w:r>
+        <w:rPr>
+          <w:rStyle w:val="NormalTok"/>
+        </w:rPr>
+        <w:t xml:space="preserve"> </w:t>
+      </w:r>
+      <w:r>
+        <w:rPr>
+          <w:rStyle w:val="NormalTok"/>
+        </w:rPr>
+        <w:t xml:space="preserve"> </w:t>
+      </w:r>
+      <w:r>
+        <w:rPr>
+          <w:rStyle w:val="NormalTok"/>
+        </w:rPr>
+        <w:t xml:space="preserve"> </w:t>
+      </w:r>
+      <w:r>
+        <w:rPr>
+          <w:rStyle w:val="NormalTok"/>
+        </w:rPr>
+        <w:t xml:space="preserve"> </w:t>
+      </w:r>
+      <w:r>
+        <w:rPr>
+          <w:rStyle w:val="NormalTok"/>
+        </w:rPr>
+        <w:t xml:space="preserve"> </w:t>
+      </w:r>
+      <w:r>
+        <w:rPr>
+          <w:rStyle w:val="NormalTok"/>
+        </w:rPr>
+        <w:t xml:space="preserve"> </w:t>
+      </w:r>
+      <w:r>
+        <w:rPr>
+          <w:rStyle w:val="NormalTok"/>
+        </w:rPr>
+        <w:t xml:space="preserve"> </w:t>
+      </w:r>
+      <w:r>
+        <w:rPr>
+          <w:rStyle w:val="NormalTok"/>
+        </w:rPr>
+        <w:t xml:space="preserve"> </w:t>
+      </w:r>
+      <w:r>
+        <w:rPr>
+          <w:rStyle w:val="NormalTok"/>
+        </w:rPr>
+        <w:t xml:space="preserve"> </w:t>
+      </w:r>
+      <w:r>
+        <w:rPr>
+          <w:rStyle w:val="NormalTok"/>
+        </w:rPr>
+        <w:t xml:space="preserve"> </w:t>
+      </w:r>
+      <w:r>
+        <w:rPr>
+          <w:rStyle w:val="NormalTok"/>
+        </w:rPr>
+        <w:t xml:space="preserve"> </w:t>
+      </w:r>
+      <w:r>
+        <w:rPr>
+          <w:rStyle w:val="NormalTok"/>
+        </w:rPr>
+        <w:t xml:space="preserve"> </w:t>
+      </w:r>
+      <w:r>
+        <w:rPr>
+          <w:rStyle w:val="NormalTok"/>
+        </w:rPr>
+        <w:t xml:space="preserve"> </w:t>
+      </w:r>
+      <w:r>
+        <w:rPr>
+          <w:rStyle w:val="DataTypeTok"/>
+        </w:rPr>
+        <w:t xml:space="preserve">colour=</w:t>
+      </w:r>
+      <w:r>
+        <w:rPr>
+          <w:rStyle w:val="StringTok"/>
+        </w:rPr>
+        <w:t xml:space="preserve">"black"</w:t>
+      </w:r>
+      <w:r>
+        <w:rPr>
+          <w:rStyle w:val="NormalTok"/>
+        </w:rPr>
+        <w:t xml:space="preserve">,</w:t>
+      </w:r>
+      <w:r>
+        <w:rPr>
+          <w:rStyle w:val="DataTypeTok"/>
+        </w:rPr>
+        <w:t xml:space="preserve">fill=</w:t>
+      </w:r>
+      <w:r>
+        <w:rPr>
+          <w:rStyle w:val="StringTok"/>
+        </w:rPr>
+        <w:t xml:space="preserve">"yellow"</w:t>
+      </w:r>
+      <w:r>
+        <w:rPr>
+          <w:rStyle w:val="NormalTok"/>
+        </w:rPr>
+        <w:t xml:space="preserve">,</w:t>
+      </w:r>
+      <w:r>
+        <w:br w:type="textWrapping"/>
+      </w:r>
+      <w:r>
+        <w:rPr>
+          <w:rStyle w:val="NormalTok"/>
+        </w:rPr>
+        <w:t xml:space="preserve"> </w:t>
+      </w:r>
+      <w:r>
+        <w:rPr>
+          <w:rStyle w:val="NormalTok"/>
+        </w:rPr>
+        <w:t xml:space="preserve"> </w:t>
+      </w:r>
+      <w:r>
+        <w:rPr>
+          <w:rStyle w:val="NormalTok"/>
+        </w:rPr>
+        <w:t xml:space="preserve"> </w:t>
+      </w:r>
+      <w:r>
+        <w:rPr>
+          <w:rStyle w:val="NormalTok"/>
+        </w:rPr>
+        <w:t xml:space="preserve"> </w:t>
+      </w:r>
+      <w:r>
+        <w:rPr>
+          <w:rStyle w:val="NormalTok"/>
+        </w:rPr>
+        <w:t xml:space="preserve"> </w:t>
+      </w:r>
+      <w:r>
+        <w:rPr>
+          <w:rStyle w:val="NormalTok"/>
+        </w:rPr>
+        <w:t xml:space="preserve"> </w:t>
+      </w:r>
+      <w:r>
+        <w:rPr>
+          <w:rStyle w:val="NormalTok"/>
+        </w:rPr>
+        <w:t xml:space="preserve"> </w:t>
+      </w:r>
+      <w:r>
+        <w:rPr>
+          <w:rStyle w:val="NormalTok"/>
+        </w:rPr>
+        <w:t xml:space="preserve"> </w:t>
+      </w:r>
+      <w:r>
+        <w:rPr>
+          <w:rStyle w:val="NormalTok"/>
+        </w:rPr>
+        <w:t xml:space="preserve"> </w:t>
+      </w:r>
+      <w:r>
+        <w:rPr>
+          <w:rStyle w:val="NormalTok"/>
+        </w:rPr>
+        <w:t xml:space="preserve"> </w:t>
+      </w:r>
+      <w:r>
+        <w:rPr>
+          <w:rStyle w:val="NormalTok"/>
+        </w:rPr>
+        <w:t xml:space="preserve"> </w:t>
+      </w:r>
+      <w:r>
+        <w:rPr>
+          <w:rStyle w:val="NormalTok"/>
+        </w:rPr>
+        <w:t xml:space="preserve"> </w:t>
+      </w:r>
+      <w:r>
+        <w:rPr>
+          <w:rStyle w:val="NormalTok"/>
+        </w:rPr>
+        <w:t xml:space="preserve"> </w:t>
+      </w:r>
+      <w:r>
+        <w:rPr>
+          <w:rStyle w:val="NormalTok"/>
+        </w:rPr>
+        <w:t xml:space="preserve"> </w:t>
+      </w:r>
+      <w:r>
+        <w:rPr>
+          <w:rStyle w:val="NormalTok"/>
+        </w:rPr>
+        <w:t xml:space="preserve"> </w:t>
+      </w:r>
+      <w:r>
+        <w:rPr>
+          <w:rStyle w:val="NormalTok"/>
+        </w:rPr>
+        <w:t xml:space="preserve"> </w:t>
+      </w:r>
+      <w:r>
+        <w:rPr>
+          <w:rStyle w:val="NormalTok"/>
+        </w:rPr>
+        <w:t xml:space="preserve"> </w:t>
+      </w:r>
+      <w:r>
+        <w:rPr>
+          <w:rStyle w:val="NormalTok"/>
+        </w:rPr>
+        <w:t xml:space="preserve"> </w:t>
+      </w:r>
+      <w:r>
+        <w:rPr>
+          <w:rStyle w:val="NormalTok"/>
+        </w:rPr>
+        <w:t xml:space="preserve"> </w:t>
+      </w:r>
+      <w:r>
+        <w:rPr>
+          <w:rStyle w:val="DataTypeTok"/>
+        </w:rPr>
+        <w:t xml:space="preserve">binwidth=</w:t>
+      </w:r>
+      <w:r>
+        <w:rPr>
+          <w:rStyle w:val="DecValTok"/>
+        </w:rPr>
+        <w:t xml:space="preserve">5</w:t>
+      </w:r>
+      <w:r>
+        <w:rPr>
+          <w:rStyle w:val="NormalTok"/>
+        </w:rPr>
+        <w:t xml:space="preserve">) +</w:t>
+      </w:r>
+      <w:r>
+        <w:br w:type="textWrapping"/>
+      </w:r>
+      <w:r>
+        <w:rPr>
+          <w:rStyle w:val="StringTok"/>
+        </w:rPr>
+        <w:t xml:space="preserve">    </w:t>
+      </w:r>
+      <w:r>
+        <w:rPr>
+          <w:rStyle w:val="KeywordTok"/>
+        </w:rPr>
+        <w:t xml:space="preserve">geom_density</w:t>
+      </w:r>
+      <w:r>
+        <w:rPr>
+          <w:rStyle w:val="NormalTok"/>
+        </w:rPr>
+        <w:t xml:space="preserve">(</w:t>
+      </w:r>
+      <w:r>
+        <w:rPr>
+          <w:rStyle w:val="DataTypeTok"/>
+        </w:rPr>
+        <w:t xml:space="preserve">alpha=</w:t>
+      </w:r>
+      <w:r>
+        <w:rPr>
+          <w:rStyle w:val="NormalTok"/>
+        </w:rPr>
+        <w:t xml:space="preserve">.</w:t>
+      </w:r>
+      <w:r>
+        <w:rPr>
+          <w:rStyle w:val="DecValTok"/>
+        </w:rPr>
+        <w:t xml:space="preserve">2</w:t>
+      </w:r>
+      <w:r>
+        <w:rPr>
+          <w:rStyle w:val="NormalTok"/>
+        </w:rPr>
+        <w:t xml:space="preserve">, </w:t>
+      </w:r>
+      <w:r>
+        <w:rPr>
+          <w:rStyle w:val="DataTypeTok"/>
+        </w:rPr>
+        <w:t xml:space="preserve">fill=</w:t>
+      </w:r>
+      <w:r>
+        <w:rPr>
+          <w:rStyle w:val="StringTok"/>
+        </w:rPr>
+        <w:t xml:space="preserve">"blue"</w:t>
+      </w:r>
+      <w:r>
+        <w:rPr>
+          <w:rStyle w:val="NormalTok"/>
+        </w:rPr>
+        <w:t xml:space="preserve">)</w:t>
+      </w:r>
+    </w:p>
+    <w:p>
+      <w:pPr>
+        <w:pStyle w:val="FirstParagraph"/>
+      </w:pPr>
+      <w:r>
+        <w:drawing>
+          <wp:inline>
+            <wp:extent cx="4620126" cy="3696101"/>
+            <wp:effectExtent b="0" l="0" r="0" t="0"/>
+            <wp:docPr descr="" id="1" name="Picture"/>
+            <a:graphic>
+              <a:graphicData uri="http://schemas.openxmlformats.org/drawingml/2006/picture">
+                <pic:pic>
+                  <pic:nvPicPr>
+                    <pic:cNvPr descr="N741eda_files/figure-docx/unnamed-chunk-24-2.png" id="0" name="Picture"/>
+                    <pic:cNvPicPr>
+                      <a:picLocks noChangeArrowheads="1" noChangeAspect="1"/>
+                    </pic:cNvPicPr>
+                  </pic:nvPicPr>
+                  <pic:blipFill>
+                    <a:blip r:embed="rId53"/>
+                    <a:stretch>
+                      <a:fillRect/>
+                    </a:stretch>
+                  </pic:blipFill>
+                  <pic:spPr bwMode="auto">
+                    <a:xfrm>
+                      <a:off x="0" y="0"/>
+                      <a:ext cx="4620126" cy="3696101"/>
+                    </a:xfrm>
+                    <a:prstGeom prst="rect">
+                      <a:avLst/>
+                    </a:prstGeom>
+                    <a:noFill/>
+                    <a:ln w="9525">
+                      <a:noFill/>
+                      <a:headEnd/>
+                      <a:tailEnd/>
+                    </a:ln>
+                  </pic:spPr>
+                </pic:pic>
+              </a:graphicData>
+            </a:graphic>
+          </wp:inline>
+        </w:drawing>
+      </w:r>
+    </w:p>
+    <w:p>
+      <w:pPr>
+        <w:pStyle w:val="BodyText"/>
+      </w:pPr>
+      <w:r>
+        <w:t xml:space="preserve">What about overlaying a Normal Curve? Also add some better axis labels and a title</w:t>
+      </w:r>
+    </w:p>
+    <w:p>
+      <w:pPr>
+        <w:pStyle w:val="SourceCode"/>
+      </w:pPr>
+      <w:r>
+        <w:rPr>
+          <w:rStyle w:val="NormalTok"/>
+        </w:rPr>
+        <w:t xml:space="preserve">cmc %&gt;%</w:t>
+      </w:r>
+      <w:r>
+        <w:br w:type="textWrapping"/>
+      </w:r>
+      <w:r>
+        <w:rPr>
+          <w:rStyle w:val="StringTok"/>
+        </w:rPr>
+        <w:t xml:space="preserve">  </w:t>
+      </w:r>
+      <w:r>
+        <w:rPr>
+          <w:rStyle w:val="KeywordTok"/>
+        </w:rPr>
+        <w:t xml:space="preserve">ggplot</w:t>
+      </w:r>
+      <w:r>
+        <w:rPr>
+          <w:rStyle w:val="NormalTok"/>
+        </w:rPr>
+        <w:t xml:space="preserve">(</w:t>
+      </w:r>
+      <w:r>
+        <w:rPr>
+          <w:rStyle w:val="KeywordTok"/>
+        </w:rPr>
+        <w:t xml:space="preserve">aes</w:t>
+      </w:r>
+      <w:r>
+        <w:rPr>
+          <w:rStyle w:val="NormalTok"/>
+        </w:rPr>
+        <w:t xml:space="preserve">(WifeAge)) +</w:t>
+      </w:r>
+      <w:r>
+        <w:br w:type="textWrapping"/>
+      </w:r>
+      <w:r>
+        <w:rPr>
+          <w:rStyle w:val="StringTok"/>
+        </w:rPr>
+        <w:t xml:space="preserve">    </w:t>
+      </w:r>
+      <w:r>
+        <w:rPr>
+          <w:rStyle w:val="KeywordTok"/>
+        </w:rPr>
+        <w:t xml:space="preserve">geom_histogram</w:t>
+      </w:r>
+      <w:r>
+        <w:rPr>
+          <w:rStyle w:val="NormalTok"/>
+        </w:rPr>
+        <w:t xml:space="preserve">(</w:t>
+      </w:r>
+      <w:r>
+        <w:rPr>
+          <w:rStyle w:val="KeywordTok"/>
+        </w:rPr>
+        <w:t xml:space="preserve">aes</w:t>
+      </w:r>
+      <w:r>
+        <w:rPr>
+          <w:rStyle w:val="NormalTok"/>
+        </w:rPr>
+        <w:t xml:space="preserve">(</w:t>
+      </w:r>
+      <w:r>
+        <w:rPr>
+          <w:rStyle w:val="DataTypeTok"/>
+        </w:rPr>
+        <w:t xml:space="preserve">y=</w:t>
+      </w:r>
+      <w:r>
+        <w:rPr>
+          <w:rStyle w:val="NormalTok"/>
+        </w:rPr>
+        <w:t xml:space="preserve">..density..),</w:t>
+      </w:r>
+      <w:r>
+        <w:br w:type="textWrapping"/>
+      </w:r>
+      <w:r>
+        <w:rPr>
+          <w:rStyle w:val="NormalTok"/>
+        </w:rPr>
+        <w:t xml:space="preserve"> </w:t>
+      </w:r>
+      <w:r>
+        <w:rPr>
+          <w:rStyle w:val="NormalTok"/>
+        </w:rPr>
+        <w:t xml:space="preserve"> </w:t>
+      </w:r>
+      <w:r>
+        <w:rPr>
+          <w:rStyle w:val="NormalTok"/>
+        </w:rPr>
+        <w:t xml:space="preserve"> </w:t>
+      </w:r>
+      <w:r>
+        <w:rPr>
+          <w:rStyle w:val="NormalTok"/>
+        </w:rPr>
+        <w:t xml:space="preserve"> </w:t>
+      </w:r>
+      <w:r>
+        <w:rPr>
+          <w:rStyle w:val="NormalTok"/>
+        </w:rPr>
+        <w:t xml:space="preserve"> </w:t>
+      </w:r>
+      <w:r>
+        <w:rPr>
+          <w:rStyle w:val="NormalTok"/>
+        </w:rPr>
+        <w:t xml:space="preserve"> </w:t>
+      </w:r>
+      <w:r>
+        <w:rPr>
+          <w:rStyle w:val="NormalTok"/>
+        </w:rPr>
+        <w:t xml:space="preserve"> </w:t>
+      </w:r>
+      <w:r>
+        <w:rPr>
+          <w:rStyle w:val="NormalTok"/>
+        </w:rPr>
+        <w:t xml:space="preserve"> </w:t>
+      </w:r>
+      <w:r>
+        <w:rPr>
+          <w:rStyle w:val="NormalTok"/>
+        </w:rPr>
+        <w:t xml:space="preserve"> </w:t>
+      </w:r>
+      <w:r>
+        <w:rPr>
+          <w:rStyle w:val="NormalTok"/>
+        </w:rPr>
+        <w:t xml:space="preserve"> </w:t>
+      </w:r>
+      <w:r>
+        <w:rPr>
+          <w:rStyle w:val="NormalTok"/>
+        </w:rPr>
+        <w:t xml:space="preserve"> </w:t>
+      </w:r>
+      <w:r>
+        <w:rPr>
+          <w:rStyle w:val="NormalTok"/>
+        </w:rPr>
+        <w:t xml:space="preserve"> </w:t>
+      </w:r>
+      <w:r>
+        <w:rPr>
+          <w:rStyle w:val="NormalTok"/>
+        </w:rPr>
+        <w:t xml:space="preserve"> </w:t>
+      </w:r>
+      <w:r>
+        <w:rPr>
+          <w:rStyle w:val="NormalTok"/>
+        </w:rPr>
+        <w:t xml:space="preserve"> </w:t>
+      </w:r>
+      <w:r>
+        <w:rPr>
+          <w:rStyle w:val="NormalTok"/>
+        </w:rPr>
+        <w:t xml:space="preserve"> </w:t>
+      </w:r>
+      <w:r>
+        <w:rPr>
+          <w:rStyle w:val="NormalTok"/>
+        </w:rPr>
+        <w:t xml:space="preserve"> </w:t>
+      </w:r>
+      <w:r>
+        <w:rPr>
+          <w:rStyle w:val="NormalTok"/>
+        </w:rPr>
+        <w:t xml:space="preserve"> </w:t>
+      </w:r>
+      <w:r>
+        <w:rPr>
+          <w:rStyle w:val="NormalTok"/>
+        </w:rPr>
+        <w:t xml:space="preserve"> </w:t>
+      </w:r>
+      <w:r>
+        <w:rPr>
+          <w:rStyle w:val="NormalTok"/>
+        </w:rPr>
+        <w:t xml:space="preserve"> </w:t>
+      </w:r>
+      <w:r>
+        <w:rPr>
+          <w:rStyle w:val="DataTypeTok"/>
+        </w:rPr>
+        <w:t xml:space="preserve">colour=</w:t>
+      </w:r>
+      <w:r>
+        <w:rPr>
+          <w:rStyle w:val="StringTok"/>
+        </w:rPr>
+        <w:t xml:space="preserve">"black"</w:t>
+      </w:r>
+      <w:r>
+        <w:rPr>
+          <w:rStyle w:val="NormalTok"/>
+        </w:rPr>
+        <w:t xml:space="preserve">,</w:t>
+      </w:r>
+      <w:r>
+        <w:rPr>
+          <w:rStyle w:val="DataTypeTok"/>
+        </w:rPr>
+        <w:t xml:space="preserve">fill=</w:t>
+      </w:r>
+      <w:r>
+        <w:rPr>
+          <w:rStyle w:val="StringTok"/>
+        </w:rPr>
+        <w:t xml:space="preserve">"yellow"</w:t>
+      </w:r>
+      <w:r>
+        <w:rPr>
+          <w:rStyle w:val="NormalTok"/>
+        </w:rPr>
+        <w:t xml:space="preserve">,</w:t>
+      </w:r>
+      <w:r>
+        <w:br w:type="textWrapping"/>
+      </w:r>
+      <w:r>
+        <w:rPr>
+          <w:rStyle w:val="NormalTok"/>
+        </w:rPr>
+        <w:t xml:space="preserve"> </w:t>
+      </w:r>
+      <w:r>
+        <w:rPr>
+          <w:rStyle w:val="NormalTok"/>
+        </w:rPr>
+        <w:t xml:space="preserve"> </w:t>
+      </w:r>
+      <w:r>
+        <w:rPr>
+          <w:rStyle w:val="NormalTok"/>
+        </w:rPr>
+        <w:t xml:space="preserve"> </w:t>
+      </w:r>
+      <w:r>
+        <w:rPr>
+          <w:rStyle w:val="NormalTok"/>
+        </w:rPr>
+        <w:t xml:space="preserve"> </w:t>
+      </w:r>
+      <w:r>
+        <w:rPr>
+          <w:rStyle w:val="NormalTok"/>
+        </w:rPr>
+        <w:t xml:space="preserve"> </w:t>
+      </w:r>
+      <w:r>
+        <w:rPr>
+          <w:rStyle w:val="NormalTok"/>
+        </w:rPr>
+        <w:t xml:space="preserve"> </w:t>
+      </w:r>
+      <w:r>
+        <w:rPr>
+          <w:rStyle w:val="NormalTok"/>
+        </w:rPr>
+        <w:t xml:space="preserve"> </w:t>
+      </w:r>
+      <w:r>
+        <w:rPr>
+          <w:rStyle w:val="NormalTok"/>
+        </w:rPr>
+        <w:t xml:space="preserve"> </w:t>
+      </w:r>
+      <w:r>
+        <w:rPr>
+          <w:rStyle w:val="NormalTok"/>
+        </w:rPr>
+        <w:t xml:space="preserve"> </w:t>
+      </w:r>
+      <w:r>
+        <w:rPr>
+          <w:rStyle w:val="NormalTok"/>
+        </w:rPr>
+        <w:t xml:space="preserve"> </w:t>
+      </w:r>
+      <w:r>
+        <w:rPr>
+          <w:rStyle w:val="NormalTok"/>
+        </w:rPr>
+        <w:t xml:space="preserve"> </w:t>
+      </w:r>
+      <w:r>
+        <w:rPr>
+          <w:rStyle w:val="NormalTok"/>
+        </w:rPr>
+        <w:t xml:space="preserve"> </w:t>
+      </w:r>
+      <w:r>
+        <w:rPr>
+          <w:rStyle w:val="NormalTok"/>
+        </w:rPr>
+        <w:t xml:space="preserve"> </w:t>
+      </w:r>
+      <w:r>
+        <w:rPr>
+          <w:rStyle w:val="NormalTok"/>
+        </w:rPr>
+        <w:t xml:space="preserve"> </w:t>
+      </w:r>
+      <w:r>
+        <w:rPr>
+          <w:rStyle w:val="NormalTok"/>
+        </w:rPr>
+        <w:t xml:space="preserve"> </w:t>
+      </w:r>
+      <w:r>
+        <w:rPr>
+          <w:rStyle w:val="NormalTok"/>
+        </w:rPr>
+        <w:t xml:space="preserve"> </w:t>
+      </w:r>
+      <w:r>
+        <w:rPr>
+          <w:rStyle w:val="NormalTok"/>
+        </w:rPr>
+        <w:t xml:space="preserve"> </w:t>
+      </w:r>
+      <w:r>
+        <w:rPr>
+          <w:rStyle w:val="NormalTok"/>
+        </w:rPr>
+        <w:t xml:space="preserve"> </w:t>
+      </w:r>
+      <w:r>
+        <w:rPr>
+          <w:rStyle w:val="NormalTok"/>
+        </w:rPr>
+        <w:t xml:space="preserve"> </w:t>
+      </w:r>
+      <w:r>
+        <w:rPr>
+          <w:rStyle w:val="DataTypeTok"/>
+        </w:rPr>
+        <w:t xml:space="preserve">binwidth=</w:t>
+      </w:r>
+      <w:r>
+        <w:rPr>
+          <w:rStyle w:val="DecValTok"/>
+        </w:rPr>
+        <w:t xml:space="preserve">5</w:t>
+      </w:r>
+      <w:r>
+        <w:rPr>
+          <w:rStyle w:val="NormalTok"/>
+        </w:rPr>
+        <w:t xml:space="preserve">) +</w:t>
+      </w:r>
+      <w:r>
+        <w:rPr>
+          <w:rStyle w:val="StringTok"/>
+        </w:rPr>
+        <w:t xml:space="preserve"> </w:t>
+      </w:r>
+      <w:r>
+        <w:br w:type="textWrapping"/>
+      </w:r>
+      <w:r>
+        <w:rPr>
+          <w:rStyle w:val="StringTok"/>
+        </w:rPr>
+        <w:t xml:space="preserve">    </w:t>
+      </w:r>
+      <w:r>
+        <w:rPr>
+          <w:rStyle w:val="KeywordTok"/>
+        </w:rPr>
+        <w:t xml:space="preserve">stat_function</w:t>
+      </w:r>
+      <w:r>
+        <w:rPr>
+          <w:rStyle w:val="NormalTok"/>
+        </w:rPr>
+        <w:t xml:space="preserve">(</w:t>
+      </w:r>
+      <w:r>
+        <w:rPr>
+          <w:rStyle w:val="DataTypeTok"/>
+        </w:rPr>
+        <w:t xml:space="preserve">fun =</w:t>
+      </w:r>
+      <w:r>
+        <w:rPr>
+          <w:rStyle w:val="NormalTok"/>
+        </w:rPr>
+        <w:t xml:space="preserve"> </w:t>
+      </w:r>
+      <w:r>
+        <w:rPr>
+          <w:rStyle w:val="NormalTok"/>
+        </w:rPr>
+        <w:t xml:space="preserve">dnorm, </w:t>
+      </w:r>
+      <w:r>
+        <w:br w:type="textWrapping"/>
+      </w:r>
+      <w:r>
+        <w:rPr>
+          <w:rStyle w:val="NormalTok"/>
+        </w:rPr>
+        <w:t xml:space="preserve"> </w:t>
+      </w:r>
+      <w:r>
+        <w:rPr>
+          <w:rStyle w:val="NormalTok"/>
+        </w:rPr>
+        <w:t xml:space="preserve"> </w:t>
+      </w:r>
+      <w:r>
+        <w:rPr>
+          <w:rStyle w:val="NormalTok"/>
+        </w:rPr>
+        <w:t xml:space="preserve"> </w:t>
+      </w:r>
+      <w:r>
+        <w:rPr>
+          <w:rStyle w:val="NormalTok"/>
+        </w:rPr>
+        <w:t xml:space="preserve"> </w:t>
+      </w:r>
+      <w:r>
+        <w:rPr>
+          <w:rStyle w:val="NormalTok"/>
+        </w:rPr>
+        <w:t xml:space="preserve"> </w:t>
+      </w:r>
+      <w:r>
+        <w:rPr>
+          <w:rStyle w:val="NormalTok"/>
+        </w:rPr>
+        <w:t xml:space="preserve"> </w:t>
+      </w:r>
+      <w:r>
+        <w:rPr>
+          <w:rStyle w:val="NormalTok"/>
+        </w:rPr>
+        <w:t xml:space="preserve"> </w:t>
+      </w:r>
+      <w:r>
+        <w:rPr>
+          <w:rStyle w:val="NormalTok"/>
+        </w:rPr>
+        <w:t xml:space="preserve"> </w:t>
+      </w:r>
+      <w:r>
+        <w:rPr>
+          <w:rStyle w:val="NormalTok"/>
+        </w:rPr>
+        <w:t xml:space="preserve"> </w:t>
+      </w:r>
+      <w:r>
+        <w:rPr>
+          <w:rStyle w:val="NormalTok"/>
+        </w:rPr>
+        <w:t xml:space="preserve"> </w:t>
+      </w:r>
+      <w:r>
+        <w:rPr>
+          <w:rStyle w:val="NormalTok"/>
+        </w:rPr>
+        <w:t xml:space="preserve"> </w:t>
+      </w:r>
+      <w:r>
+        <w:rPr>
+          <w:rStyle w:val="NormalTok"/>
+        </w:rPr>
+        <w:t xml:space="preserve"> </w:t>
+      </w:r>
+      <w:r>
+        <w:rPr>
+          <w:rStyle w:val="NormalTok"/>
+        </w:rPr>
+        <w:t xml:space="preserve"> </w:t>
+      </w:r>
+      <w:r>
+        <w:rPr>
+          <w:rStyle w:val="NormalTok"/>
+        </w:rPr>
+        <w:t xml:space="preserve"> </w:t>
+      </w:r>
+      <w:r>
+        <w:rPr>
+          <w:rStyle w:val="NormalTok"/>
+        </w:rPr>
+        <w:t xml:space="preserve"> </w:t>
+      </w:r>
+      <w:r>
+        <w:rPr>
+          <w:rStyle w:val="NormalTok"/>
+        </w:rPr>
+        <w:t xml:space="preserve"> </w:t>
+      </w:r>
+      <w:r>
+        <w:rPr>
+          <w:rStyle w:val="NormalTok"/>
+        </w:rPr>
+        <w:t xml:space="preserve"> </w:t>
+      </w:r>
+      <w:r>
+        <w:rPr>
+          <w:rStyle w:val="NormalTok"/>
+        </w:rPr>
+        <w:t xml:space="preserve"> </w:t>
+      </w:r>
+      <w:r>
+        <w:rPr>
+          <w:rStyle w:val="DataTypeTok"/>
+        </w:rPr>
+        <w:t xml:space="preserve">args =</w:t>
+      </w:r>
+      <w:r>
+        <w:rPr>
+          <w:rStyle w:val="NormalTok"/>
+        </w:rPr>
+        <w:t xml:space="preserve"> </w:t>
+      </w:r>
+      <w:r>
+        <w:rPr>
+          <w:rStyle w:val="KeywordTok"/>
+        </w:rPr>
+        <w:t xml:space="preserve">list</w:t>
+      </w:r>
+      <w:r>
+        <w:rPr>
+          <w:rStyle w:val="NormalTok"/>
+        </w:rPr>
+        <w:t xml:space="preserve">(</w:t>
+      </w:r>
+      <w:r>
+        <w:rPr>
+          <w:rStyle w:val="DataTypeTok"/>
+        </w:rPr>
+        <w:t xml:space="preserve">mean =</w:t>
+      </w:r>
+      <w:r>
+        <w:rPr>
+          <w:rStyle w:val="NormalTok"/>
+        </w:rPr>
+        <w:t xml:space="preserve"> </w:t>
+      </w:r>
+      <w:r>
+        <w:rPr>
+          <w:rStyle w:val="KeywordTok"/>
+        </w:rPr>
+        <w:t xml:space="preserve">mean</w:t>
+      </w:r>
+      <w:r>
+        <w:rPr>
+          <w:rStyle w:val="NormalTok"/>
+        </w:rPr>
+        <w:t xml:space="preserve">(cmc$WifeAge), </w:t>
+      </w:r>
+      <w:r>
+        <w:br w:type="textWrapping"/>
+      </w:r>
+      <w:r>
+        <w:rPr>
+          <w:rStyle w:val="NormalTok"/>
+        </w:rPr>
+        <w:t xml:space="preserve"> </w:t>
+      </w:r>
+      <w:r>
+        <w:rPr>
+          <w:rStyle w:val="NormalTok"/>
+        </w:rPr>
+        <w:t xml:space="preserve"> </w:t>
+      </w:r>
+      <w:r>
+        <w:rPr>
+          <w:rStyle w:val="NormalTok"/>
+        </w:rPr>
+        <w:t xml:space="preserve"> </w:t>
+      </w:r>
+      <w:r>
+        <w:rPr>
+          <w:rStyle w:val="NormalTok"/>
+        </w:rPr>
+        <w:t xml:space="preserve"> </w:t>
+      </w:r>
+      <w:r>
+        <w:rPr>
+          <w:rStyle w:val="NormalTok"/>
+        </w:rPr>
+        <w:t xml:space="preserve"> </w:t>
+      </w:r>
+      <w:r>
+        <w:rPr>
+          <w:rStyle w:val="NormalTok"/>
+        </w:rPr>
+        <w:t xml:space="preserve"> </w:t>
+      </w:r>
+      <w:r>
+        <w:rPr>
+          <w:rStyle w:val="NormalTok"/>
+        </w:rPr>
+        <w:t xml:space="preserve"> </w:t>
+      </w:r>
+      <w:r>
+        <w:rPr>
+          <w:rStyle w:val="NormalTok"/>
+        </w:rPr>
+        <w:t xml:space="preserve"> </w:t>
+      </w:r>
+      <w:r>
+        <w:rPr>
+          <w:rStyle w:val="NormalTok"/>
+        </w:rPr>
+        <w:t xml:space="preserve"> </w:t>
+      </w:r>
+      <w:r>
+        <w:rPr>
+          <w:rStyle w:val="NormalTok"/>
+        </w:rPr>
+        <w:t xml:space="preserve"> </w:t>
+      </w:r>
+      <w:r>
+        <w:rPr>
+          <w:rStyle w:val="NormalTok"/>
+        </w:rPr>
+        <w:t xml:space="preserve"> </w:t>
+      </w:r>
+      <w:r>
+        <w:rPr>
+          <w:rStyle w:val="NormalTok"/>
+        </w:rPr>
+        <w:t xml:space="preserve"> </w:t>
+      </w:r>
+      <w:r>
+        <w:rPr>
+          <w:rStyle w:val="NormalTok"/>
+        </w:rPr>
+        <w:t xml:space="preserve"> </w:t>
+      </w:r>
+      <w:r>
+        <w:rPr>
+          <w:rStyle w:val="NormalTok"/>
+        </w:rPr>
+        <w:t xml:space="preserve"> </w:t>
+      </w:r>
+      <w:r>
+        <w:rPr>
+          <w:rStyle w:val="NormalTok"/>
+        </w:rPr>
+        <w:t xml:space="preserve"> </w:t>
+      </w:r>
+      <w:r>
+        <w:rPr>
+          <w:rStyle w:val="NormalTok"/>
+        </w:rPr>
+        <w:t xml:space="preserve"> </w:t>
+      </w:r>
+      <w:r>
+        <w:rPr>
+          <w:rStyle w:val="NormalTok"/>
+        </w:rPr>
+        <w:t xml:space="preserve"> </w:t>
+      </w:r>
+      <w:r>
+        <w:rPr>
+          <w:rStyle w:val="NormalTok"/>
+        </w:rPr>
+        <w:t xml:space="preserve"> </w:t>
+      </w:r>
+      <w:r>
+        <w:rPr>
+          <w:rStyle w:val="NormalTok"/>
+        </w:rPr>
+        <w:t xml:space="preserve"> </w:t>
+      </w:r>
+      <w:r>
+        <w:rPr>
+          <w:rStyle w:val="NormalTok"/>
+        </w:rPr>
+        <w:t xml:space="preserve"> </w:t>
+      </w:r>
+      <w:r>
+        <w:rPr>
+          <w:rStyle w:val="NormalTok"/>
+        </w:rPr>
+        <w:t xml:space="preserve"> </w:t>
+      </w:r>
+      <w:r>
+        <w:rPr>
+          <w:rStyle w:val="NormalTok"/>
+        </w:rPr>
+        <w:t xml:space="preserve"> </w:t>
+      </w:r>
+      <w:r>
+        <w:rPr>
+          <w:rStyle w:val="NormalTok"/>
+        </w:rPr>
+        <w:t xml:space="preserve"> </w:t>
+      </w:r>
+      <w:r>
+        <w:rPr>
+          <w:rStyle w:val="NormalTok"/>
+        </w:rPr>
+        <w:t xml:space="preserve"> </w:t>
+      </w:r>
+      <w:r>
+        <w:rPr>
+          <w:rStyle w:val="NormalTok"/>
+        </w:rPr>
+        <w:t xml:space="preserve"> </w:t>
+      </w:r>
+      <w:r>
+        <w:rPr>
+          <w:rStyle w:val="NormalTok"/>
+        </w:rPr>
+        <w:t xml:space="preserve"> </w:t>
+      </w:r>
+      <w:r>
+        <w:rPr>
+          <w:rStyle w:val="NormalTok"/>
+        </w:rPr>
+        <w:t xml:space="preserve"> </w:t>
+      </w:r>
+      <w:r>
+        <w:rPr>
+          <w:rStyle w:val="NormalTok"/>
+        </w:rPr>
+        <w:t xml:space="preserve"> </w:t>
+      </w:r>
+      <w:r>
+        <w:rPr>
+          <w:rStyle w:val="NormalTok"/>
+        </w:rPr>
+        <w:t xml:space="preserve"> </w:t>
+      </w:r>
+      <w:r>
+        <w:rPr>
+          <w:rStyle w:val="NormalTok"/>
+        </w:rPr>
+        <w:t xml:space="preserve"> </w:t>
+      </w:r>
+      <w:r>
+        <w:rPr>
+          <w:rStyle w:val="DataTypeTok"/>
+        </w:rPr>
+        <w:t xml:space="preserve">sd =</w:t>
+      </w:r>
+      <w:r>
+        <w:rPr>
+          <w:rStyle w:val="NormalTok"/>
+        </w:rPr>
+        <w:t xml:space="preserve"> </w:t>
+      </w:r>
+      <w:r>
+        <w:rPr>
+          <w:rStyle w:val="KeywordTok"/>
+        </w:rPr>
+        <w:t xml:space="preserve">sd</w:t>
+      </w:r>
+      <w:r>
+        <w:rPr>
+          <w:rStyle w:val="NormalTok"/>
+        </w:rPr>
+        <w:t xml:space="preserve">(cmc$WifeAge)), </w:t>
+      </w:r>
+      <w:r>
+        <w:br w:type="textWrapping"/>
+      </w:r>
+      <w:r>
+        <w:rPr>
+          <w:rStyle w:val="NormalTok"/>
+        </w:rPr>
+        <w:t xml:space="preserve"> </w:t>
+      </w:r>
+      <w:r>
+        <w:rPr>
+          <w:rStyle w:val="NormalTok"/>
+        </w:rPr>
+        <w:t xml:space="preserve"> </w:t>
+      </w:r>
+      <w:r>
+        <w:rPr>
+          <w:rStyle w:val="NormalTok"/>
+        </w:rPr>
+        <w:t xml:space="preserve"> </w:t>
+      </w:r>
+      <w:r>
+        <w:rPr>
+          <w:rStyle w:val="NormalTok"/>
+        </w:rPr>
+        <w:t xml:space="preserve"> </w:t>
+      </w:r>
+      <w:r>
+        <w:rPr>
+          <w:rStyle w:val="NormalTok"/>
+        </w:rPr>
+        <w:t xml:space="preserve"> </w:t>
+      </w:r>
+      <w:r>
+        <w:rPr>
+          <w:rStyle w:val="NormalTok"/>
+        </w:rPr>
+        <w:t xml:space="preserve"> </w:t>
+      </w:r>
+      <w:r>
+        <w:rPr>
+          <w:rStyle w:val="NormalTok"/>
+        </w:rPr>
+        <w:t xml:space="preserve"> </w:t>
+      </w:r>
+      <w:r>
+        <w:rPr>
+          <w:rStyle w:val="NormalTok"/>
+        </w:rPr>
+        <w:t xml:space="preserve"> </w:t>
+      </w:r>
+      <w:r>
+        <w:rPr>
+          <w:rStyle w:val="NormalTok"/>
+        </w:rPr>
+        <w:t xml:space="preserve"> </w:t>
+      </w:r>
+      <w:r>
+        <w:rPr>
+          <w:rStyle w:val="NormalTok"/>
+        </w:rPr>
+        <w:t xml:space="preserve"> </w:t>
+      </w:r>
+      <w:r>
+        <w:rPr>
+          <w:rStyle w:val="NormalTok"/>
+        </w:rPr>
+        <w:t xml:space="preserve"> </w:t>
+      </w:r>
+      <w:r>
+        <w:rPr>
+          <w:rStyle w:val="NormalTok"/>
+        </w:rPr>
+        <w:t xml:space="preserve"> </w:t>
+      </w:r>
+      <w:r>
+        <w:rPr>
+          <w:rStyle w:val="NormalTok"/>
+        </w:rPr>
+        <w:t xml:space="preserve"> </w:t>
+      </w:r>
+      <w:r>
+        <w:rPr>
+          <w:rStyle w:val="NormalTok"/>
+        </w:rPr>
+        <w:t xml:space="preserve"> </w:t>
+      </w:r>
+      <w:r>
+        <w:rPr>
+          <w:rStyle w:val="NormalTok"/>
+        </w:rPr>
+        <w:t xml:space="preserve"> </w:t>
+      </w:r>
+      <w:r>
+        <w:rPr>
+          <w:rStyle w:val="NormalTok"/>
+        </w:rPr>
+        <w:t xml:space="preserve"> </w:t>
+      </w:r>
+      <w:r>
+        <w:rPr>
+          <w:rStyle w:val="NormalTok"/>
+        </w:rPr>
+        <w:t xml:space="preserve"> </w:t>
+      </w:r>
+      <w:r>
+        <w:rPr>
+          <w:rStyle w:val="NormalTok"/>
+        </w:rPr>
+        <w:t xml:space="preserve"> </w:t>
+      </w:r>
+      <w:r>
+        <w:rPr>
+          <w:rStyle w:val="DataTypeTok"/>
+        </w:rPr>
+        <w:t xml:space="preserve">lwd =</w:t>
+      </w:r>
+      <w:r>
+        <w:rPr>
+          <w:rStyle w:val="NormalTok"/>
+        </w:rPr>
+        <w:t xml:space="preserve"> </w:t>
+      </w:r>
+      <w:r>
+        <w:rPr>
+          <w:rStyle w:val="DecValTok"/>
+        </w:rPr>
+        <w:t xml:space="preserve">1</w:t>
+      </w:r>
+      <w:r>
+        <w:rPr>
+          <w:rStyle w:val="NormalTok"/>
+        </w:rPr>
+        <w:t xml:space="preserve">, </w:t>
+      </w:r>
+      <w:r>
+        <w:br w:type="textWrapping"/>
+      </w:r>
+      <w:r>
+        <w:rPr>
+          <w:rStyle w:val="NormalTok"/>
+        </w:rPr>
+        <w:t xml:space="preserve"> </w:t>
+      </w:r>
+      <w:r>
+        <w:rPr>
+          <w:rStyle w:val="NormalTok"/>
+        </w:rPr>
+        <w:t xml:space="preserve"> </w:t>
+      </w:r>
+      <w:r>
+        <w:rPr>
+          <w:rStyle w:val="NormalTok"/>
+        </w:rPr>
+        <w:t xml:space="preserve"> </w:t>
+      </w:r>
+      <w:r>
+        <w:rPr>
+          <w:rStyle w:val="NormalTok"/>
+        </w:rPr>
+        <w:t xml:space="preserve"> </w:t>
+      </w:r>
+      <w:r>
+        <w:rPr>
+          <w:rStyle w:val="NormalTok"/>
+        </w:rPr>
+        <w:t xml:space="preserve"> </w:t>
+      </w:r>
+      <w:r>
+        <w:rPr>
+          <w:rStyle w:val="NormalTok"/>
+        </w:rPr>
+        <w:t xml:space="preserve"> </w:t>
+      </w:r>
+      <w:r>
+        <w:rPr>
+          <w:rStyle w:val="NormalTok"/>
+        </w:rPr>
+        <w:t xml:space="preserve"> </w:t>
+      </w:r>
+      <w:r>
+        <w:rPr>
+          <w:rStyle w:val="NormalTok"/>
+        </w:rPr>
+        <w:t xml:space="preserve"> </w:t>
+      </w:r>
+      <w:r>
+        <w:rPr>
+          <w:rStyle w:val="NormalTok"/>
+        </w:rPr>
+        <w:t xml:space="preserve"> </w:t>
+      </w:r>
+      <w:r>
+        <w:rPr>
+          <w:rStyle w:val="NormalTok"/>
+        </w:rPr>
+        <w:t xml:space="preserve"> </w:t>
+      </w:r>
+      <w:r>
+        <w:rPr>
+          <w:rStyle w:val="NormalTok"/>
+        </w:rPr>
+        <w:t xml:space="preserve"> </w:t>
+      </w:r>
+      <w:r>
+        <w:rPr>
+          <w:rStyle w:val="NormalTok"/>
+        </w:rPr>
+        <w:t xml:space="preserve"> </w:t>
+      </w:r>
+      <w:r>
+        <w:rPr>
+          <w:rStyle w:val="NormalTok"/>
+        </w:rPr>
+        <w:t xml:space="preserve"> </w:t>
+      </w:r>
+      <w:r>
+        <w:rPr>
+          <w:rStyle w:val="NormalTok"/>
+        </w:rPr>
+        <w:t xml:space="preserve"> </w:t>
+      </w:r>
+      <w:r>
+        <w:rPr>
+          <w:rStyle w:val="NormalTok"/>
+        </w:rPr>
+        <w:t xml:space="preserve"> </w:t>
+      </w:r>
+      <w:r>
+        <w:rPr>
+          <w:rStyle w:val="NormalTok"/>
+        </w:rPr>
+        <w:t xml:space="preserve"> </w:t>
+      </w:r>
+      <w:r>
+        <w:rPr>
+          <w:rStyle w:val="NormalTok"/>
+        </w:rPr>
+        <w:t xml:space="preserve"> </w:t>
+      </w:r>
+      <w:r>
+        <w:rPr>
+          <w:rStyle w:val="NormalTok"/>
+        </w:rPr>
+        <w:t xml:space="preserve"> </w:t>
+      </w:r>
+      <w:r>
+        <w:rPr>
+          <w:rStyle w:val="DataTypeTok"/>
+        </w:rPr>
+        <w:t xml:space="preserve">col =</w:t>
+      </w:r>
+      <w:r>
+        <w:rPr>
+          <w:rStyle w:val="NormalTok"/>
+        </w:rPr>
+        <w:t xml:space="preserve"> </w:t>
+      </w:r>
+      <w:r>
+        <w:rPr>
+          <w:rStyle w:val="StringTok"/>
+        </w:rPr>
+        <w:t xml:space="preserve">'red'</w:t>
+      </w:r>
+      <w:r>
+        <w:rPr>
+          <w:rStyle w:val="NormalTok"/>
+        </w:rPr>
+        <w:t xml:space="preserve">) +</w:t>
+      </w:r>
+      <w:r>
+        <w:br w:type="textWrapping"/>
+      </w:r>
+      <w:r>
+        <w:rPr>
+          <w:rStyle w:val="StringTok"/>
+        </w:rPr>
+        <w:t xml:space="preserve">  </w:t>
+      </w:r>
+      <w:r>
+        <w:rPr>
+          <w:rStyle w:val="KeywordTok"/>
+        </w:rPr>
+        <w:t xml:space="preserve">labs</w:t>
+      </w:r>
+      <w:r>
+        <w:rPr>
+          <w:rStyle w:val="NormalTok"/>
+        </w:rPr>
+        <w:t xml:space="preserve">(</w:t>
+      </w:r>
+      <w:r>
+        <w:rPr>
+          <w:rStyle w:val="DataTypeTok"/>
+        </w:rPr>
+        <w:t xml:space="preserve">title =</w:t>
+      </w:r>
+      <w:r>
+        <w:rPr>
+          <w:rStyle w:val="NormalTok"/>
+        </w:rPr>
+        <w:t xml:space="preserve"> </w:t>
+      </w:r>
+      <w:r>
+        <w:rPr>
+          <w:rStyle w:val="StringTok"/>
+        </w:rPr>
+        <w:t xml:space="preserve">"Distribution of Wife's Age"</w:t>
+      </w:r>
+      <w:r>
+        <w:rPr>
+          <w:rStyle w:val="NormalTok"/>
+        </w:rPr>
+        <w:t xml:space="preserve">,</w:t>
+      </w:r>
+      <w:r>
+        <w:br w:type="textWrapping"/>
+      </w:r>
+      <w:r>
+        <w:rPr>
+          <w:rStyle w:val="NormalTok"/>
+        </w:rPr>
+        <w:t xml:space="preserve"> </w:t>
+      </w:r>
+      <w:r>
+        <w:rPr>
+          <w:rStyle w:val="NormalTok"/>
+        </w:rPr>
+        <w:t xml:space="preserve"> </w:t>
+      </w:r>
+      <w:r>
+        <w:rPr>
+          <w:rStyle w:val="NormalTok"/>
+        </w:rPr>
+        <w:t xml:space="preserve"> </w:t>
+      </w:r>
+      <w:r>
+        <w:rPr>
+          <w:rStyle w:val="NormalTok"/>
+        </w:rPr>
+        <w:t xml:space="preserve"> </w:t>
+      </w:r>
+      <w:r>
+        <w:rPr>
+          <w:rStyle w:val="NormalTok"/>
+        </w:rPr>
+        <w:t xml:space="preserve"> </w:t>
+      </w:r>
+      <w:r>
+        <w:rPr>
+          <w:rStyle w:val="NormalTok"/>
+        </w:rPr>
+        <w:t xml:space="preserve"> </w:t>
+      </w:r>
+      <w:r>
+        <w:rPr>
+          <w:rStyle w:val="NormalTok"/>
+        </w:rPr>
+        <w:t xml:space="preserve"> </w:t>
+      </w:r>
+      <w:r>
+        <w:rPr>
+          <w:rStyle w:val="DataTypeTok"/>
+        </w:rPr>
+        <w:t xml:space="preserve">x =</w:t>
+      </w:r>
+      <w:r>
+        <w:rPr>
+          <w:rStyle w:val="NormalTok"/>
+        </w:rPr>
+        <w:t xml:space="preserve"> </w:t>
+      </w:r>
+      <w:r>
+        <w:rPr>
+          <w:rStyle w:val="StringTok"/>
+        </w:rPr>
+        <w:t xml:space="preserve">"Wife's Age"</w:t>
+      </w:r>
+      <w:r>
+        <w:rPr>
+          <w:rStyle w:val="NormalTok"/>
+        </w:rPr>
+        <w:t xml:space="preserve">,</w:t>
+      </w:r>
+      <w:r>
+        <w:br w:type="textWrapping"/>
+      </w:r>
+      <w:r>
+        <w:rPr>
+          <w:rStyle w:val="NormalTok"/>
+        </w:rPr>
+        <w:t xml:space="preserve"> </w:t>
+      </w:r>
+      <w:r>
+        <w:rPr>
+          <w:rStyle w:val="NormalTok"/>
+        </w:rPr>
+        <w:t xml:space="preserve"> </w:t>
+      </w:r>
+      <w:r>
+        <w:rPr>
+          <w:rStyle w:val="NormalTok"/>
+        </w:rPr>
+        <w:t xml:space="preserve"> </w:t>
+      </w:r>
+      <w:r>
+        <w:rPr>
+          <w:rStyle w:val="NormalTok"/>
+        </w:rPr>
+        <w:t xml:space="preserve"> </w:t>
+      </w:r>
+      <w:r>
+        <w:rPr>
+          <w:rStyle w:val="NormalTok"/>
+        </w:rPr>
+        <w:t xml:space="preserve"> </w:t>
+      </w:r>
+      <w:r>
+        <w:rPr>
+          <w:rStyle w:val="NormalTok"/>
+        </w:rPr>
+        <w:t xml:space="preserve"> </w:t>
+      </w:r>
+      <w:r>
+        <w:rPr>
+          <w:rStyle w:val="NormalTok"/>
+        </w:rPr>
+        <w:t xml:space="preserve"> </w:t>
+      </w:r>
+      <w:r>
+        <w:rPr>
+          <w:rStyle w:val="DataTypeTok"/>
+        </w:rPr>
+        <w:t xml:space="preserve">y =</w:t>
+      </w:r>
+      <w:r>
+        <w:rPr>
+          <w:rStyle w:val="NormalTok"/>
+        </w:rPr>
+        <w:t xml:space="preserve"> </w:t>
+      </w:r>
+      <w:r>
+        <w:rPr>
+          <w:rStyle w:val="StringTok"/>
+        </w:rPr>
+        <w:t xml:space="preserve">"Density"</w:t>
+      </w:r>
+      <w:r>
+        <w:rPr>
+          <w:rStyle w:val="NormalTok"/>
+        </w:rPr>
+        <w:t xml:space="preserve">)</w:t>
+      </w:r>
+    </w:p>
+    <w:p>
+      <w:pPr>
+        <w:pStyle w:val="FirstParagraph"/>
+      </w:pPr>
+      <w:r>
+        <w:drawing>
+          <wp:inline>
+            <wp:extent cx="4620126" cy="3696101"/>
+            <wp:effectExtent b="0" l="0" r="0" t="0"/>
+            <wp:docPr descr="" id="1" name="Picture"/>
+            <a:graphic>
+              <a:graphicData uri="http://schemas.openxmlformats.org/drawingml/2006/picture">
+                <pic:pic>
+                  <pic:nvPicPr>
+                    <pic:cNvPr descr="N741eda_files/figure-docx/unnamed-chunk-25-1.png" id="0" name="Picture"/>
+                    <pic:cNvPicPr>
+                      <a:picLocks noChangeArrowheads="1" noChangeAspect="1"/>
+                    </pic:cNvPicPr>
+                  </pic:nvPicPr>
+                  <pic:blipFill>
+                    <a:blip r:embed="rId54"/>
                     <a:stretch>
                       <a:fillRect/>
                     </a:stretch>
@@ -14929,7 +15545,7 @@
     </w:lvl>
   </w:abstractNum>
   <w:abstractNum w:abstractNumId="990">
-    <w:nsid w:val="fcdd2996"/>
+    <w:nsid w:val="8a43e842"/>
     <w:multiLevelType w:val="multilevel"/>
     <w:lvl w:ilvl="0">
       <w:numFmt w:val="bullet"/>

</xml_diff>